<commit_message>
Put the finishing touches on the report.
</commit_message>
<xml_diff>
--- a/Ben/report6.docx
+++ b/Ben/report6.docx
@@ -1,6 +1,6 @@
 
 <file path=word/document.xml><?xml version="1.0" encoding="utf-8"?>
-<w:document xmlns:ve="http://schemas.openxmlformats.org/markup-compatibility/2006" xmlns:o="urn:schemas-microsoft-com:office:office" xmlns:r="http://schemas.openxmlformats.org/officeDocument/2006/relationships" xmlns:m="http://schemas.openxmlformats.org/officeDocument/2006/math" xmlns:v="urn:schemas-microsoft-com:vml" xmlns:wp="http://schemas.openxmlformats.org/drawingml/2006/wordprocessingDrawing" xmlns:w10="urn:schemas-microsoft-com:office:word" xmlns:w="http://schemas.openxmlformats.org/wordprocessingml/2006/main" xmlns:wne="http://schemas.microsoft.com/office/word/2006/wordml">
+<w:document xmlns:wpc="http://schemas.microsoft.com/office/word/2010/wordprocessingCanvas" xmlns:mo="http://schemas.microsoft.com/office/mac/office/2008/main" xmlns:mc="http://schemas.openxmlformats.org/markup-compatibility/2006" xmlns:mv="urn:schemas-microsoft-com:mac:vml" xmlns:o="urn:schemas-microsoft-com:office:office" xmlns:r="http://schemas.openxmlformats.org/officeDocument/2006/relationships" xmlns:m="http://schemas.openxmlformats.org/officeDocument/2006/math" xmlns:v="urn:schemas-microsoft-com:vml" xmlns:wp14="http://schemas.microsoft.com/office/word/2010/wordprocessingDrawing" xmlns:wp="http://schemas.openxmlformats.org/drawingml/2006/wordprocessingDrawing" xmlns:w10="urn:schemas-microsoft-com:office:word" xmlns:w="http://schemas.openxmlformats.org/wordprocessingml/2006/main" xmlns:w14="http://schemas.microsoft.com/office/word/2010/wordml" xmlns:wpg="http://schemas.microsoft.com/office/word/2010/wordprocessingGroup" xmlns:wpi="http://schemas.microsoft.com/office/word/2010/wordprocessingInk" xmlns:wne="http://schemas.microsoft.com/office/word/2006/wordml" xmlns:wps="http://schemas.microsoft.com/office/word/2010/wordprocessingShape" mc:Ignorable="w14 wp14">
   <w:body>
     <w:p>
       <w:pPr>
@@ -63,9 +63,8 @@
           <w:sz w:val="32"/>
           <w:szCs w:val="32"/>
         </w:rPr>
-        <w:t xml:space="preserve">By Chris Carlson, Colin </w:t>
-      </w:r>
-      <w:proofErr w:type="spellStart"/>
+        <w:t>By Chris Carlson</w:t>
+      </w:r>
       <w:r>
         <w:rPr>
           <w:b/>
@@ -73,9 +72,8 @@
           <w:sz w:val="32"/>
           <w:szCs w:val="32"/>
         </w:rPr>
-        <w:t>MacCreery</w:t>
-      </w:r>
-      <w:proofErr w:type="spellEnd"/>
+        <w:t xml:space="preserve"> </w:t>
+      </w:r>
       <w:r>
         <w:rPr>
           <w:b/>
@@ -83,7 +81,7 @@
           <w:sz w:val="32"/>
           <w:szCs w:val="32"/>
         </w:rPr>
-        <w:t>, and Ben Mechling</w:t>
+        <w:t>and Ben Mechling</w:t>
       </w:r>
     </w:p>
     <w:p>
@@ -104,16 +102,7 @@
           <w:b/>
           <w:bCs/>
         </w:rPr>
-        <w:t>MU</w:t>
-      </w:r>
-      <w:bookmarkStart w:id="0" w:name="_GoBack"/>
-      <w:bookmarkEnd w:id="0"/>
-      <w:r>
-        <w:rPr>
-          <w:b/>
-          <w:bCs/>
-        </w:rPr>
-        <w:t>SHROOM DATA</w:t>
+        <w:t>MUSHROOM DATA</w:t>
       </w:r>
     </w:p>
     <w:p>
@@ -131,7 +120,7 @@
       <w:r>
         <w:t>The mushroom data was obtained from a UCI data repository (</w:t>
       </w:r>
-      <w:hyperlink r:id="rId4">
+      <w:hyperlink r:id="rId7">
         <w:r>
           <w:rPr>
             <w:rStyle w:val="InternetLink"/>
@@ -162,19 +151,13 @@
           <w:left w:w="10" w:type="dxa"/>
           <w:right w:w="10" w:type="dxa"/>
         </w:tblCellMar>
-        <w:tblLook w:val="0000"/>
+        <w:tblLook w:val="0000" w:firstRow="0" w:lastRow="0" w:firstColumn="0" w:lastColumn="0" w:noHBand="0" w:noVBand="0"/>
       </w:tblPr>
       <w:tblGrid>
         <w:gridCol w:w="2320"/>
         <w:gridCol w:w="7637"/>
       </w:tblGrid>
       <w:tr>
-        <w:tblPrEx>
-          <w:tblCellMar>
-            <w:top w:w="0" w:type="dxa"/>
-            <w:bottom w:w="0" w:type="dxa"/>
-          </w:tblCellMar>
-        </w:tblPrEx>
         <w:tc>
           <w:tcPr>
             <w:tcW w:w="2197" w:type="dxa"/>
@@ -238,12 +221,6 @@
         </w:tc>
       </w:tr>
       <w:tr>
-        <w:tblPrEx>
-          <w:tblCellMar>
-            <w:top w:w="0" w:type="dxa"/>
-            <w:bottom w:w="0" w:type="dxa"/>
-          </w:tblCellMar>
-        </w:tblPrEx>
         <w:tc>
           <w:tcPr>
             <w:tcW w:w="2197" w:type="dxa"/>
@@ -264,9 +241,11 @@
               <w:pStyle w:val="TableContents"/>
               <w:spacing w:after="0" w:line="240" w:lineRule="auto"/>
             </w:pPr>
+            <w:proofErr w:type="gramStart"/>
             <w:r>
               <w:t>class</w:t>
             </w:r>
+            <w:proofErr w:type="gramEnd"/>
           </w:p>
         </w:tc>
         <w:tc>
@@ -290,19 +269,18 @@
               <w:pStyle w:val="TableContents"/>
               <w:spacing w:after="0" w:line="240" w:lineRule="auto"/>
             </w:pPr>
-            <w:r>
-              <w:t>edible=e, poisonous=p</w:t>
+            <w:proofErr w:type="gramStart"/>
+            <w:r>
+              <w:t>edible</w:t>
+            </w:r>
+            <w:proofErr w:type="gramEnd"/>
+            <w:r>
+              <w:t>=e, poisonous=p</w:t>
             </w:r>
           </w:p>
         </w:tc>
       </w:tr>
       <w:tr>
-        <w:tblPrEx>
-          <w:tblCellMar>
-            <w:top w:w="0" w:type="dxa"/>
-            <w:bottom w:w="0" w:type="dxa"/>
-          </w:tblCellMar>
-        </w:tblPrEx>
         <w:tc>
           <w:tcPr>
             <w:tcW w:w="2197" w:type="dxa"/>
@@ -324,10 +302,12 @@
               <w:spacing w:after="0" w:line="240" w:lineRule="auto"/>
             </w:pPr>
             <w:proofErr w:type="spellStart"/>
+            <w:proofErr w:type="gramStart"/>
             <w:r>
               <w:t>cap.shape</w:t>
             </w:r>
             <w:proofErr w:type="spellEnd"/>
+            <w:proofErr w:type="gramEnd"/>
           </w:p>
         </w:tc>
         <w:tc>
@@ -351,8 +331,13 @@
               <w:pStyle w:val="TableContents"/>
               <w:spacing w:after="0" w:line="240" w:lineRule="auto"/>
             </w:pPr>
-            <w:r>
-              <w:t>bell=b,</w:t>
+            <w:proofErr w:type="gramStart"/>
+            <w:r>
+              <w:t>bell</w:t>
+            </w:r>
+            <w:proofErr w:type="gramEnd"/>
+            <w:r>
+              <w:t>=b,</w:t>
             </w:r>
             <w:r>
               <w:t xml:space="preserve"> </w:t>
@@ -388,12 +373,6 @@
         </w:tc>
       </w:tr>
       <w:tr>
-        <w:tblPrEx>
-          <w:tblCellMar>
-            <w:top w:w="0" w:type="dxa"/>
-            <w:bottom w:w="0" w:type="dxa"/>
-          </w:tblCellMar>
-        </w:tblPrEx>
         <w:tc>
           <w:tcPr>
             <w:tcW w:w="2197" w:type="dxa"/>
@@ -415,10 +394,12 @@
               <w:spacing w:after="0" w:line="240" w:lineRule="auto"/>
             </w:pPr>
             <w:proofErr w:type="spellStart"/>
+            <w:proofErr w:type="gramStart"/>
             <w:r>
               <w:t>cap.surface</w:t>
             </w:r>
             <w:proofErr w:type="spellEnd"/>
+            <w:proofErr w:type="gramEnd"/>
           </w:p>
         </w:tc>
         <w:tc>
@@ -442,8 +423,13 @@
               <w:pStyle w:val="TableContents"/>
               <w:spacing w:after="0" w:line="240" w:lineRule="auto"/>
             </w:pPr>
-            <w:r>
-              <w:t>fibrous=f,</w:t>
+            <w:proofErr w:type="gramStart"/>
+            <w:r>
+              <w:t>fibrous</w:t>
+            </w:r>
+            <w:proofErr w:type="gramEnd"/>
+            <w:r>
+              <w:t>=f,</w:t>
             </w:r>
             <w:r>
               <w:t xml:space="preserve"> </w:t>
@@ -467,12 +453,6 @@
         </w:tc>
       </w:tr>
       <w:tr>
-        <w:tblPrEx>
-          <w:tblCellMar>
-            <w:top w:w="0" w:type="dxa"/>
-            <w:bottom w:w="0" w:type="dxa"/>
-          </w:tblCellMar>
-        </w:tblPrEx>
         <w:tc>
           <w:tcPr>
             <w:tcW w:w="2197" w:type="dxa"/>
@@ -494,10 +474,12 @@
               <w:spacing w:after="0" w:line="240" w:lineRule="auto"/>
             </w:pPr>
             <w:proofErr w:type="spellStart"/>
+            <w:proofErr w:type="gramStart"/>
             <w:r>
               <w:t>cap.color</w:t>
             </w:r>
             <w:proofErr w:type="spellEnd"/>
+            <w:proofErr w:type="gramEnd"/>
           </w:p>
         </w:tc>
         <w:tc>
@@ -521,17 +503,27 @@
               <w:pStyle w:val="TableContents"/>
               <w:spacing w:after="0" w:line="240" w:lineRule="auto"/>
             </w:pPr>
-            <w:r>
-              <w:t>brown=n,buff=b,cinnamon=c,gray=g,green=r,</w:t>
-            </w:r>
-          </w:p>
-          <w:p>
-            <w:pPr>
-              <w:pStyle w:val="TableContents"/>
-              <w:spacing w:after="0" w:line="240" w:lineRule="auto"/>
-            </w:pPr>
-            <w:r>
-              <w:t>pink=p,</w:t>
+            <w:proofErr w:type="gramStart"/>
+            <w:r>
+              <w:t>brown</w:t>
+            </w:r>
+            <w:proofErr w:type="gramEnd"/>
+            <w:r>
+              <w:t>=n,buff=b,cinnamon=c,gray=g,green=r,</w:t>
+            </w:r>
+          </w:p>
+          <w:p>
+            <w:pPr>
+              <w:pStyle w:val="TableContents"/>
+              <w:spacing w:after="0" w:line="240" w:lineRule="auto"/>
+            </w:pPr>
+            <w:proofErr w:type="gramStart"/>
+            <w:r>
+              <w:t>pink</w:t>
+            </w:r>
+            <w:proofErr w:type="gramEnd"/>
+            <w:r>
+              <w:t>=p,</w:t>
             </w:r>
             <w:r>
               <w:t xml:space="preserve"> </w:t>
@@ -561,12 +553,6 @@
         </w:tc>
       </w:tr>
       <w:tr>
-        <w:tblPrEx>
-          <w:tblCellMar>
-            <w:top w:w="0" w:type="dxa"/>
-            <w:bottom w:w="0" w:type="dxa"/>
-          </w:tblCellMar>
-        </w:tblPrEx>
         <w:tc>
           <w:tcPr>
             <w:tcW w:w="2197" w:type="dxa"/>
@@ -587,9 +573,11 @@
               <w:pStyle w:val="TableContents"/>
               <w:spacing w:after="0" w:line="240" w:lineRule="auto"/>
             </w:pPr>
+            <w:proofErr w:type="gramStart"/>
             <w:r>
               <w:t>bruises</w:t>
             </w:r>
+            <w:proofErr w:type="gramEnd"/>
           </w:p>
         </w:tc>
         <w:tc>
@@ -613,8 +601,13 @@
               <w:pStyle w:val="TableContents"/>
               <w:spacing w:after="0" w:line="240" w:lineRule="auto"/>
             </w:pPr>
-            <w:r>
-              <w:t>bruises=t,</w:t>
+            <w:proofErr w:type="gramStart"/>
+            <w:r>
+              <w:t>bruises</w:t>
+            </w:r>
+            <w:proofErr w:type="gramEnd"/>
+            <w:r>
+              <w:t>=t,</w:t>
             </w:r>
             <w:r>
               <w:t xml:space="preserve"> </w:t>
@@ -626,12 +619,6 @@
         </w:tc>
       </w:tr>
       <w:tr>
-        <w:tblPrEx>
-          <w:tblCellMar>
-            <w:top w:w="0" w:type="dxa"/>
-            <w:bottom w:w="0" w:type="dxa"/>
-          </w:tblCellMar>
-        </w:tblPrEx>
         <w:tc>
           <w:tcPr>
             <w:tcW w:w="2197" w:type="dxa"/>
@@ -652,9 +639,11 @@
               <w:pStyle w:val="TableContents"/>
               <w:spacing w:after="0" w:line="240" w:lineRule="auto"/>
             </w:pPr>
+            <w:proofErr w:type="gramStart"/>
             <w:r>
               <w:t>odor</w:t>
             </w:r>
+            <w:proofErr w:type="gramEnd"/>
           </w:p>
         </w:tc>
         <w:tc>
@@ -678,8 +667,13 @@
               <w:pStyle w:val="TableContents"/>
               <w:spacing w:after="0" w:line="240" w:lineRule="auto"/>
             </w:pPr>
-            <w:r>
-              <w:t>almond=a,</w:t>
+            <w:proofErr w:type="gramStart"/>
+            <w:r>
+              <w:t>almond</w:t>
+            </w:r>
+            <w:proofErr w:type="gramEnd"/>
+            <w:r>
+              <w:t>=a,</w:t>
             </w:r>
             <w:r>
               <w:t xml:space="preserve"> </w:t>
@@ -711,8 +705,13 @@
               <w:pStyle w:val="TableContents"/>
               <w:spacing w:after="0" w:line="240" w:lineRule="auto"/>
             </w:pPr>
-            <w:r>
-              <w:t>musty=m,</w:t>
+            <w:proofErr w:type="gramStart"/>
+            <w:r>
+              <w:t>musty</w:t>
+            </w:r>
+            <w:proofErr w:type="gramEnd"/>
+            <w:r>
+              <w:t>=m,</w:t>
             </w:r>
             <w:r>
               <w:t xml:space="preserve"> </w:t>
@@ -736,12 +735,6 @@
         </w:tc>
       </w:tr>
       <w:tr>
-        <w:tblPrEx>
-          <w:tblCellMar>
-            <w:top w:w="0" w:type="dxa"/>
-            <w:bottom w:w="0" w:type="dxa"/>
-          </w:tblCellMar>
-        </w:tblPrEx>
         <w:tc>
           <w:tcPr>
             <w:tcW w:w="2197" w:type="dxa"/>
@@ -763,10 +756,12 @@
               <w:spacing w:after="0" w:line="240" w:lineRule="auto"/>
             </w:pPr>
             <w:proofErr w:type="spellStart"/>
+            <w:proofErr w:type="gramStart"/>
             <w:r>
               <w:t>gill.attachment</w:t>
             </w:r>
             <w:proofErr w:type="spellEnd"/>
+            <w:proofErr w:type="gramEnd"/>
           </w:p>
         </w:tc>
         <w:tc>
@@ -790,8 +785,13 @@
               <w:pStyle w:val="TableContents"/>
               <w:spacing w:after="0" w:line="240" w:lineRule="auto"/>
             </w:pPr>
-            <w:r>
-              <w:t>attached=a,</w:t>
+            <w:proofErr w:type="gramStart"/>
+            <w:r>
+              <w:t>attached</w:t>
+            </w:r>
+            <w:proofErr w:type="gramEnd"/>
+            <w:r>
+              <w:t>=a,</w:t>
             </w:r>
             <w:r>
               <w:t xml:space="preserve"> </w:t>
@@ -815,12 +815,6 @@
         </w:tc>
       </w:tr>
       <w:tr>
-        <w:tblPrEx>
-          <w:tblCellMar>
-            <w:top w:w="0" w:type="dxa"/>
-            <w:bottom w:w="0" w:type="dxa"/>
-          </w:tblCellMar>
-        </w:tblPrEx>
         <w:tc>
           <w:tcPr>
             <w:tcW w:w="2197" w:type="dxa"/>
@@ -842,10 +836,12 @@
               <w:spacing w:after="0" w:line="240" w:lineRule="auto"/>
             </w:pPr>
             <w:proofErr w:type="spellStart"/>
+            <w:proofErr w:type="gramStart"/>
             <w:r>
               <w:t>gill.spacing</w:t>
             </w:r>
             <w:proofErr w:type="spellEnd"/>
+            <w:proofErr w:type="gramEnd"/>
           </w:p>
         </w:tc>
         <w:tc>
@@ -869,8 +865,13 @@
               <w:pStyle w:val="TableContents"/>
               <w:spacing w:after="0" w:line="240" w:lineRule="auto"/>
             </w:pPr>
-            <w:r>
-              <w:t>close=c,</w:t>
+            <w:proofErr w:type="gramStart"/>
+            <w:r>
+              <w:t>close</w:t>
+            </w:r>
+            <w:proofErr w:type="gramEnd"/>
+            <w:r>
+              <w:t>=c,</w:t>
             </w:r>
             <w:r>
               <w:t xml:space="preserve"> </w:t>
@@ -888,12 +889,6 @@
         </w:tc>
       </w:tr>
       <w:tr>
-        <w:tblPrEx>
-          <w:tblCellMar>
-            <w:top w:w="0" w:type="dxa"/>
-            <w:bottom w:w="0" w:type="dxa"/>
-          </w:tblCellMar>
-        </w:tblPrEx>
         <w:tc>
           <w:tcPr>
             <w:tcW w:w="2197" w:type="dxa"/>
@@ -915,10 +910,12 @@
               <w:spacing w:after="0" w:line="240" w:lineRule="auto"/>
             </w:pPr>
             <w:proofErr w:type="spellStart"/>
+            <w:proofErr w:type="gramStart"/>
             <w:r>
               <w:t>gill.size</w:t>
             </w:r>
             <w:proofErr w:type="spellEnd"/>
+            <w:proofErr w:type="gramEnd"/>
           </w:p>
         </w:tc>
         <w:tc>
@@ -942,8 +939,13 @@
               <w:pStyle w:val="TableContents"/>
               <w:spacing w:after="0" w:line="240" w:lineRule="auto"/>
             </w:pPr>
-            <w:r>
-              <w:t>broad=b,</w:t>
+            <w:proofErr w:type="gramStart"/>
+            <w:r>
+              <w:t>broad</w:t>
+            </w:r>
+            <w:proofErr w:type="gramEnd"/>
+            <w:r>
+              <w:t>=b,</w:t>
             </w:r>
             <w:r>
               <w:t xml:space="preserve"> </w:t>
@@ -955,12 +957,6 @@
         </w:tc>
       </w:tr>
       <w:tr>
-        <w:tblPrEx>
-          <w:tblCellMar>
-            <w:top w:w="0" w:type="dxa"/>
-            <w:bottom w:w="0" w:type="dxa"/>
-          </w:tblCellMar>
-        </w:tblPrEx>
         <w:tc>
           <w:tcPr>
             <w:tcW w:w="2197" w:type="dxa"/>
@@ -982,10 +978,12 @@
               <w:spacing w:after="0" w:line="240" w:lineRule="auto"/>
             </w:pPr>
             <w:proofErr w:type="spellStart"/>
+            <w:proofErr w:type="gramStart"/>
             <w:r>
               <w:t>gill.color</w:t>
             </w:r>
             <w:proofErr w:type="spellEnd"/>
+            <w:proofErr w:type="gramEnd"/>
           </w:p>
         </w:tc>
         <w:tc>
@@ -1009,8 +1007,13 @@
               <w:pStyle w:val="TableContents"/>
               <w:spacing w:after="0" w:line="240" w:lineRule="auto"/>
             </w:pPr>
-            <w:r>
-              <w:t>black=k,</w:t>
+            <w:proofErr w:type="gramStart"/>
+            <w:r>
+              <w:t>black</w:t>
+            </w:r>
+            <w:proofErr w:type="gramEnd"/>
+            <w:r>
+              <w:t>=k,</w:t>
             </w:r>
             <w:r>
               <w:t xml:space="preserve"> </w:t>
@@ -1048,8 +1051,13 @@
               <w:pStyle w:val="TableContents"/>
               <w:spacing w:after="0" w:line="240" w:lineRule="auto"/>
             </w:pPr>
-            <w:r>
-              <w:t>orange=o,</w:t>
+            <w:proofErr w:type="gramStart"/>
+            <w:r>
+              <w:t>orange</w:t>
+            </w:r>
+            <w:proofErr w:type="gramEnd"/>
+            <w:r>
+              <w:t>=o,</w:t>
             </w:r>
             <w:r>
               <w:t xml:space="preserve"> </w:t>
@@ -1085,12 +1093,6 @@
         </w:tc>
       </w:tr>
       <w:tr>
-        <w:tblPrEx>
-          <w:tblCellMar>
-            <w:top w:w="0" w:type="dxa"/>
-            <w:bottom w:w="0" w:type="dxa"/>
-          </w:tblCellMar>
-        </w:tblPrEx>
         <w:tc>
           <w:tcPr>
             <w:tcW w:w="2197" w:type="dxa"/>
@@ -1112,10 +1114,12 @@
               <w:spacing w:after="0" w:line="240" w:lineRule="auto"/>
             </w:pPr>
             <w:proofErr w:type="spellStart"/>
+            <w:proofErr w:type="gramStart"/>
             <w:r>
               <w:t>stalk.shape</w:t>
             </w:r>
             <w:proofErr w:type="spellEnd"/>
+            <w:proofErr w:type="gramEnd"/>
           </w:p>
         </w:tc>
         <w:tc>
@@ -1139,8 +1143,13 @@
               <w:pStyle w:val="TableContents"/>
               <w:spacing w:after="0" w:line="240" w:lineRule="auto"/>
             </w:pPr>
-            <w:r>
-              <w:t>enlarging=e,</w:t>
+            <w:proofErr w:type="gramStart"/>
+            <w:r>
+              <w:t>enlarging</w:t>
+            </w:r>
+            <w:proofErr w:type="gramEnd"/>
+            <w:r>
+              <w:t>=e,</w:t>
             </w:r>
             <w:r>
               <w:t xml:space="preserve"> </w:t>
@@ -1152,12 +1161,6 @@
         </w:tc>
       </w:tr>
       <w:tr>
-        <w:tblPrEx>
-          <w:tblCellMar>
-            <w:top w:w="0" w:type="dxa"/>
-            <w:bottom w:w="0" w:type="dxa"/>
-          </w:tblCellMar>
-        </w:tblPrEx>
         <w:tc>
           <w:tcPr>
             <w:tcW w:w="2197" w:type="dxa"/>
@@ -1179,10 +1182,12 @@
               <w:spacing w:after="0" w:line="240" w:lineRule="auto"/>
             </w:pPr>
             <w:proofErr w:type="spellStart"/>
+            <w:proofErr w:type="gramStart"/>
             <w:r>
               <w:t>stalk.root</w:t>
             </w:r>
             <w:proofErr w:type="spellEnd"/>
+            <w:proofErr w:type="gramEnd"/>
           </w:p>
         </w:tc>
         <w:tc>
@@ -1206,8 +1211,13 @@
               <w:pStyle w:val="TableContents"/>
               <w:spacing w:after="0" w:line="240" w:lineRule="auto"/>
             </w:pPr>
-            <w:r>
-              <w:t>bulbous=b,</w:t>
+            <w:proofErr w:type="gramStart"/>
+            <w:r>
+              <w:t>bulbous</w:t>
+            </w:r>
+            <w:proofErr w:type="gramEnd"/>
+            <w:r>
+              <w:t>=b,</w:t>
             </w:r>
             <w:r>
               <w:t xml:space="preserve"> </w:t>
@@ -1254,12 +1264,6 @@
         </w:tc>
       </w:tr>
       <w:tr>
-        <w:tblPrEx>
-          <w:tblCellMar>
-            <w:top w:w="0" w:type="dxa"/>
-            <w:bottom w:w="0" w:type="dxa"/>
-          </w:tblCellMar>
-        </w:tblPrEx>
         <w:tc>
           <w:tcPr>
             <w:tcW w:w="2197" w:type="dxa"/>
@@ -1281,10 +1285,12 @@
               <w:spacing w:after="0" w:line="240" w:lineRule="auto"/>
             </w:pPr>
             <w:proofErr w:type="spellStart"/>
+            <w:proofErr w:type="gramStart"/>
             <w:r>
               <w:t>stalk.surface.above.ring</w:t>
             </w:r>
             <w:proofErr w:type="spellEnd"/>
+            <w:proofErr w:type="gramEnd"/>
           </w:p>
         </w:tc>
         <w:tc>
@@ -1308,8 +1314,13 @@
               <w:pStyle w:val="TableContents"/>
               <w:spacing w:after="0" w:line="240" w:lineRule="auto"/>
             </w:pPr>
-            <w:r>
-              <w:t>fibrous=f,</w:t>
+            <w:proofErr w:type="gramStart"/>
+            <w:r>
+              <w:t>fibrous</w:t>
+            </w:r>
+            <w:proofErr w:type="gramEnd"/>
+            <w:r>
+              <w:t>=f,</w:t>
             </w:r>
             <w:r>
               <w:t xml:space="preserve"> </w:t>
@@ -1333,12 +1344,6 @@
         </w:tc>
       </w:tr>
       <w:tr>
-        <w:tblPrEx>
-          <w:tblCellMar>
-            <w:top w:w="0" w:type="dxa"/>
-            <w:bottom w:w="0" w:type="dxa"/>
-          </w:tblCellMar>
-        </w:tblPrEx>
         <w:tc>
           <w:tcPr>
             <w:tcW w:w="2197" w:type="dxa"/>
@@ -1360,10 +1365,12 @@
               <w:spacing w:after="0" w:line="240" w:lineRule="auto"/>
             </w:pPr>
             <w:proofErr w:type="spellStart"/>
+            <w:proofErr w:type="gramStart"/>
             <w:r>
               <w:t>stalk.surface.below.ring</w:t>
             </w:r>
             <w:proofErr w:type="spellEnd"/>
+            <w:proofErr w:type="gramEnd"/>
           </w:p>
         </w:tc>
         <w:tc>
@@ -1387,8 +1394,13 @@
               <w:pStyle w:val="TableContents"/>
               <w:spacing w:after="0" w:line="240" w:lineRule="auto"/>
             </w:pPr>
-            <w:r>
-              <w:t>fibrous=f,</w:t>
+            <w:proofErr w:type="gramStart"/>
+            <w:r>
+              <w:t>fibrous</w:t>
+            </w:r>
+            <w:proofErr w:type="gramEnd"/>
+            <w:r>
+              <w:t>=f,</w:t>
             </w:r>
             <w:r>
               <w:t xml:space="preserve"> </w:t>
@@ -1412,12 +1424,6 @@
         </w:tc>
       </w:tr>
       <w:tr>
-        <w:tblPrEx>
-          <w:tblCellMar>
-            <w:top w:w="0" w:type="dxa"/>
-            <w:bottom w:w="0" w:type="dxa"/>
-          </w:tblCellMar>
-        </w:tblPrEx>
         <w:tc>
           <w:tcPr>
             <w:tcW w:w="2197" w:type="dxa"/>
@@ -1439,10 +1445,12 @@
               <w:spacing w:after="0" w:line="240" w:lineRule="auto"/>
             </w:pPr>
             <w:proofErr w:type="spellStart"/>
+            <w:proofErr w:type="gramStart"/>
             <w:r>
               <w:t>stalk.color.above.ring</w:t>
             </w:r>
             <w:proofErr w:type="spellEnd"/>
+            <w:proofErr w:type="gramEnd"/>
           </w:p>
         </w:tc>
         <w:tc>
@@ -1466,8 +1474,13 @@
               <w:pStyle w:val="TableContents"/>
               <w:spacing w:after="0" w:line="240" w:lineRule="auto"/>
             </w:pPr>
-            <w:r>
-              <w:t>brown=n,</w:t>
+            <w:proofErr w:type="gramStart"/>
+            <w:r>
+              <w:t>brown</w:t>
+            </w:r>
+            <w:proofErr w:type="gramEnd"/>
+            <w:r>
+              <w:t>=n,</w:t>
             </w:r>
             <w:r>
               <w:t xml:space="preserve"> </w:t>
@@ -1499,8 +1512,13 @@
               <w:pStyle w:val="TableContents"/>
               <w:spacing w:after="0" w:line="240" w:lineRule="auto"/>
             </w:pPr>
-            <w:r>
-              <w:t>pink=p,</w:t>
+            <w:proofErr w:type="gramStart"/>
+            <w:r>
+              <w:t>pink</w:t>
+            </w:r>
+            <w:proofErr w:type="gramEnd"/>
+            <w:r>
+              <w:t>=p,</w:t>
             </w:r>
             <w:r>
               <w:t xml:space="preserve"> </w:t>
@@ -1524,12 +1542,6 @@
         </w:tc>
       </w:tr>
       <w:tr>
-        <w:tblPrEx>
-          <w:tblCellMar>
-            <w:top w:w="0" w:type="dxa"/>
-            <w:bottom w:w="0" w:type="dxa"/>
-          </w:tblCellMar>
-        </w:tblPrEx>
         <w:tc>
           <w:tcPr>
             <w:tcW w:w="2197" w:type="dxa"/>
@@ -1551,10 +1563,12 @@
               <w:spacing w:after="0" w:line="240" w:lineRule="auto"/>
             </w:pPr>
             <w:proofErr w:type="spellStart"/>
+            <w:proofErr w:type="gramStart"/>
             <w:r>
               <w:t>stalk.color.below.ring</w:t>
             </w:r>
             <w:proofErr w:type="spellEnd"/>
+            <w:proofErr w:type="gramEnd"/>
           </w:p>
         </w:tc>
         <w:tc>
@@ -1578,8 +1592,13 @@
               <w:pStyle w:val="TableContents"/>
               <w:spacing w:after="0" w:line="240" w:lineRule="auto"/>
             </w:pPr>
-            <w:r>
-              <w:t>brown=n,</w:t>
+            <w:proofErr w:type="gramStart"/>
+            <w:r>
+              <w:t>brown</w:t>
+            </w:r>
+            <w:proofErr w:type="gramEnd"/>
+            <w:r>
+              <w:t>=n,</w:t>
             </w:r>
             <w:r>
               <w:t xml:space="preserve"> </w:t>
@@ -1611,8 +1630,13 @@
               <w:pStyle w:val="TableContents"/>
               <w:spacing w:after="0" w:line="240" w:lineRule="auto"/>
             </w:pPr>
-            <w:r>
-              <w:t>pink=p,</w:t>
+            <w:proofErr w:type="gramStart"/>
+            <w:r>
+              <w:t>pink</w:t>
+            </w:r>
+            <w:proofErr w:type="gramEnd"/>
+            <w:r>
+              <w:t>=p,</w:t>
             </w:r>
             <w:r>
               <w:t xml:space="preserve"> </w:t>
@@ -1636,12 +1660,6 @@
         </w:tc>
       </w:tr>
       <w:tr>
-        <w:tblPrEx>
-          <w:tblCellMar>
-            <w:top w:w="0" w:type="dxa"/>
-            <w:bottom w:w="0" w:type="dxa"/>
-          </w:tblCellMar>
-        </w:tblPrEx>
         <w:tc>
           <w:tcPr>
             <w:tcW w:w="2197" w:type="dxa"/>
@@ -1663,10 +1681,12 @@
               <w:spacing w:after="0" w:line="240" w:lineRule="auto"/>
             </w:pPr>
             <w:proofErr w:type="spellStart"/>
+            <w:proofErr w:type="gramStart"/>
             <w:r>
               <w:t>veil.type</w:t>
             </w:r>
             <w:proofErr w:type="spellEnd"/>
+            <w:proofErr w:type="gramEnd"/>
           </w:p>
         </w:tc>
         <w:tc>
@@ -1690,8 +1710,13 @@
               <w:pStyle w:val="TableContents"/>
               <w:spacing w:after="0" w:line="240" w:lineRule="auto"/>
             </w:pPr>
-            <w:r>
-              <w:t>partial=p,</w:t>
+            <w:proofErr w:type="gramStart"/>
+            <w:r>
+              <w:t>partial</w:t>
+            </w:r>
+            <w:proofErr w:type="gramEnd"/>
+            <w:r>
+              <w:t>=p,</w:t>
             </w:r>
             <w:r>
               <w:t xml:space="preserve"> </w:t>
@@ -1703,12 +1728,6 @@
         </w:tc>
       </w:tr>
       <w:tr>
-        <w:tblPrEx>
-          <w:tblCellMar>
-            <w:top w:w="0" w:type="dxa"/>
-            <w:bottom w:w="0" w:type="dxa"/>
-          </w:tblCellMar>
-        </w:tblPrEx>
         <w:tc>
           <w:tcPr>
             <w:tcW w:w="2197" w:type="dxa"/>
@@ -1730,10 +1749,12 @@
               <w:spacing w:after="0" w:line="240" w:lineRule="auto"/>
             </w:pPr>
             <w:proofErr w:type="spellStart"/>
+            <w:proofErr w:type="gramStart"/>
             <w:r>
               <w:t>veil.color</w:t>
             </w:r>
             <w:proofErr w:type="spellEnd"/>
+            <w:proofErr w:type="gramEnd"/>
           </w:p>
         </w:tc>
         <w:tc>
@@ -1757,8 +1778,13 @@
               <w:pStyle w:val="TableContents"/>
               <w:spacing w:after="0" w:line="240" w:lineRule="auto"/>
             </w:pPr>
-            <w:r>
-              <w:t>brown=n,</w:t>
+            <w:proofErr w:type="gramStart"/>
+            <w:r>
+              <w:t>brown</w:t>
+            </w:r>
+            <w:proofErr w:type="gramEnd"/>
+            <w:r>
+              <w:t>=n,</w:t>
             </w:r>
             <w:r>
               <w:t xml:space="preserve"> </w:t>
@@ -1782,12 +1808,6 @@
         </w:tc>
       </w:tr>
       <w:tr>
-        <w:tblPrEx>
-          <w:tblCellMar>
-            <w:top w:w="0" w:type="dxa"/>
-            <w:bottom w:w="0" w:type="dxa"/>
-          </w:tblCellMar>
-        </w:tblPrEx>
         <w:tc>
           <w:tcPr>
             <w:tcW w:w="2197" w:type="dxa"/>
@@ -1809,10 +1829,12 @@
               <w:spacing w:after="0" w:line="240" w:lineRule="auto"/>
             </w:pPr>
             <w:proofErr w:type="spellStart"/>
+            <w:proofErr w:type="gramStart"/>
             <w:r>
               <w:t>ring.number</w:t>
             </w:r>
             <w:proofErr w:type="spellEnd"/>
+            <w:proofErr w:type="gramEnd"/>
           </w:p>
         </w:tc>
         <w:tc>
@@ -1836,8 +1858,13 @@
               <w:pStyle w:val="TableContents"/>
               <w:spacing w:after="0" w:line="240" w:lineRule="auto"/>
             </w:pPr>
-            <w:r>
-              <w:t>none=n,</w:t>
+            <w:proofErr w:type="gramStart"/>
+            <w:r>
+              <w:t>none</w:t>
+            </w:r>
+            <w:proofErr w:type="gramEnd"/>
+            <w:r>
+              <w:t>=n,</w:t>
             </w:r>
             <w:r>
               <w:t xml:space="preserve"> </w:t>
@@ -1855,12 +1882,6 @@
         </w:tc>
       </w:tr>
       <w:tr>
-        <w:tblPrEx>
-          <w:tblCellMar>
-            <w:top w:w="0" w:type="dxa"/>
-            <w:bottom w:w="0" w:type="dxa"/>
-          </w:tblCellMar>
-        </w:tblPrEx>
         <w:tc>
           <w:tcPr>
             <w:tcW w:w="2197" w:type="dxa"/>
@@ -1882,10 +1903,12 @@
               <w:spacing w:after="0" w:line="240" w:lineRule="auto"/>
             </w:pPr>
             <w:proofErr w:type="spellStart"/>
+            <w:proofErr w:type="gramStart"/>
             <w:r>
               <w:t>ring.type</w:t>
             </w:r>
             <w:proofErr w:type="spellEnd"/>
+            <w:proofErr w:type="gramEnd"/>
           </w:p>
         </w:tc>
         <w:tc>
@@ -1909,8 +1932,13 @@
               <w:pStyle w:val="TableContents"/>
               <w:spacing w:after="0" w:line="240" w:lineRule="auto"/>
             </w:pPr>
-            <w:r>
-              <w:t>cobwebby=c,</w:t>
+            <w:proofErr w:type="gramStart"/>
+            <w:r>
+              <w:t>cobwebby</w:t>
+            </w:r>
+            <w:proofErr w:type="gramEnd"/>
+            <w:r>
+              <w:t>=c,</w:t>
             </w:r>
             <w:r>
               <w:t xml:space="preserve"> </w:t>
@@ -1936,8 +1964,13 @@
               <w:pStyle w:val="TableContents"/>
               <w:spacing w:after="0" w:line="240" w:lineRule="auto"/>
             </w:pPr>
-            <w:r>
-              <w:t>none=n,</w:t>
+            <w:proofErr w:type="gramStart"/>
+            <w:r>
+              <w:t>none</w:t>
+            </w:r>
+            <w:proofErr w:type="gramEnd"/>
+            <w:r>
+              <w:t>=n,</w:t>
             </w:r>
             <w:r>
               <w:t xml:space="preserve"> </w:t>
@@ -1961,12 +1994,6 @@
         </w:tc>
       </w:tr>
       <w:tr>
-        <w:tblPrEx>
-          <w:tblCellMar>
-            <w:top w:w="0" w:type="dxa"/>
-            <w:bottom w:w="0" w:type="dxa"/>
-          </w:tblCellMar>
-        </w:tblPrEx>
         <w:tc>
           <w:tcPr>
             <w:tcW w:w="2197" w:type="dxa"/>
@@ -1988,10 +2015,12 @@
               <w:spacing w:after="0" w:line="240" w:lineRule="auto"/>
             </w:pPr>
             <w:proofErr w:type="spellStart"/>
+            <w:proofErr w:type="gramStart"/>
             <w:r>
               <w:t>spore.print.color</w:t>
             </w:r>
             <w:proofErr w:type="spellEnd"/>
+            <w:proofErr w:type="gramEnd"/>
           </w:p>
         </w:tc>
         <w:tc>
@@ -2015,8 +2044,13 @@
               <w:pStyle w:val="TableContents"/>
               <w:spacing w:after="0" w:line="240" w:lineRule="auto"/>
             </w:pPr>
-            <w:r>
-              <w:t>black=k,</w:t>
+            <w:proofErr w:type="gramStart"/>
+            <w:r>
+              <w:t>black</w:t>
+            </w:r>
+            <w:proofErr w:type="gramEnd"/>
+            <w:r>
+              <w:t>=k,</w:t>
             </w:r>
             <w:r>
               <w:t xml:space="preserve"> </w:t>
@@ -2048,8 +2082,13 @@
               <w:pStyle w:val="TableContents"/>
               <w:spacing w:after="0" w:line="240" w:lineRule="auto"/>
             </w:pPr>
-            <w:r>
-              <w:t>orange=o,</w:t>
+            <w:proofErr w:type="gramStart"/>
+            <w:r>
+              <w:t>orange</w:t>
+            </w:r>
+            <w:proofErr w:type="gramEnd"/>
+            <w:r>
+              <w:t>=o,</w:t>
             </w:r>
             <w:r>
               <w:t xml:space="preserve"> </w:t>
@@ -2073,12 +2112,6 @@
         </w:tc>
       </w:tr>
       <w:tr>
-        <w:tblPrEx>
-          <w:tblCellMar>
-            <w:top w:w="0" w:type="dxa"/>
-            <w:bottom w:w="0" w:type="dxa"/>
-          </w:tblCellMar>
-        </w:tblPrEx>
         <w:tc>
           <w:tcPr>
             <w:tcW w:w="2197" w:type="dxa"/>
@@ -2099,9 +2132,11 @@
               <w:pStyle w:val="TableContents"/>
               <w:spacing w:after="0" w:line="240" w:lineRule="auto"/>
             </w:pPr>
+            <w:proofErr w:type="gramStart"/>
             <w:r>
               <w:t>population</w:t>
             </w:r>
+            <w:proofErr w:type="gramEnd"/>
           </w:p>
         </w:tc>
         <w:tc>
@@ -2125,19 +2160,18 @@
               <w:pStyle w:val="TableContents"/>
               <w:spacing w:after="0" w:line="240" w:lineRule="auto"/>
             </w:pPr>
-            <w:r>
-              <w:t>abundant=a,clustered=c,numerous=n,scattered=s,several=v,solitary=y</w:t>
+            <w:proofErr w:type="gramStart"/>
+            <w:r>
+              <w:t>abundant</w:t>
+            </w:r>
+            <w:proofErr w:type="gramEnd"/>
+            <w:r>
+              <w:t>=a,clustered=c,numerous=n,scattered=s,several=v,solitary=y</w:t>
             </w:r>
           </w:p>
         </w:tc>
       </w:tr>
       <w:tr>
-        <w:tblPrEx>
-          <w:tblCellMar>
-            <w:top w:w="0" w:type="dxa"/>
-            <w:bottom w:w="0" w:type="dxa"/>
-          </w:tblCellMar>
-        </w:tblPrEx>
         <w:tc>
           <w:tcPr>
             <w:tcW w:w="2197" w:type="dxa"/>
@@ -2158,9 +2192,11 @@
               <w:pStyle w:val="TableContents"/>
               <w:spacing w:after="0" w:line="240" w:lineRule="auto"/>
             </w:pPr>
+            <w:proofErr w:type="gramStart"/>
             <w:r>
               <w:t>habitat</w:t>
             </w:r>
+            <w:proofErr w:type="gramEnd"/>
           </w:p>
         </w:tc>
         <w:tc>
@@ -2184,8 +2220,13 @@
               <w:pStyle w:val="TableContents"/>
               <w:spacing w:after="0" w:line="240" w:lineRule="auto"/>
             </w:pPr>
-            <w:r>
-              <w:t>grasses=g,</w:t>
+            <w:proofErr w:type="gramStart"/>
+            <w:r>
+              <w:t>grasses</w:t>
+            </w:r>
+            <w:proofErr w:type="gramEnd"/>
+            <w:r>
+              <w:t>=g,</w:t>
             </w:r>
             <w:r>
               <w:t xml:space="preserve"> </w:t>
@@ -2243,6 +2284,7 @@
           <w:b/>
           <w:bCs/>
         </w:rPr>
+        <w:lastRenderedPageBreak/>
         <w:t xml:space="preserve">Data Observations </w:t>
       </w:r>
     </w:p>
@@ -2295,19 +2337,13 @@
           <w:left w:w="10" w:type="dxa"/>
           <w:right w:w="10" w:type="dxa"/>
         </w:tblCellMar>
-        <w:tblLook w:val="0000"/>
+        <w:tblLook w:val="0000" w:firstRow="0" w:lastRow="0" w:firstColumn="0" w:lastColumn="0" w:noHBand="0" w:noVBand="0"/>
       </w:tblPr>
       <w:tblGrid>
         <w:gridCol w:w="687"/>
         <w:gridCol w:w="1048"/>
       </w:tblGrid>
       <w:tr>
-        <w:tblPrEx>
-          <w:tblCellMar>
-            <w:top w:w="0" w:type="dxa"/>
-            <w:bottom w:w="0" w:type="dxa"/>
-          </w:tblCellMar>
-        </w:tblPrEx>
         <w:tc>
           <w:tcPr>
             <w:tcW w:w="0" w:type="auto"/>
@@ -2371,12 +2407,6 @@
         </w:tc>
       </w:tr>
       <w:tr>
-        <w:tblPrEx>
-          <w:tblCellMar>
-            <w:top w:w="0" w:type="dxa"/>
-            <w:bottom w:w="0" w:type="dxa"/>
-          </w:tblCellMar>
-        </w:tblPrEx>
         <w:tc>
           <w:tcPr>
             <w:tcW w:w="0" w:type="auto"/>
@@ -2454,7 +2484,15 @@
         <w:spacing w:after="0" w:line="240" w:lineRule="auto"/>
       </w:pPr>
       <w:r>
-        <w:t xml:space="preserve">The odor class is the most distinctive attribute. The table below shows the frequency of each value in the feature for each class over the entire data set. Not all the features were this segregated, but some clear division were found in other features as well. </w:t>
+        <w:t xml:space="preserve">The odor class is the most distinctive attribute. The table below shows the frequency of each value in the feature for each class over the entire data set. Not all the features were this segregated, but some clear </w:t>
+      </w:r>
+      <w:proofErr w:type="gramStart"/>
+      <w:r>
+        <w:t>division were</w:t>
+      </w:r>
+      <w:proofErr w:type="gramEnd"/>
+      <w:r>
+        <w:t xml:space="preserve"> found in other features as well. </w:t>
       </w:r>
     </w:p>
     <w:tbl>
@@ -2469,7 +2507,7 @@
           <w:left w:w="10" w:type="dxa"/>
           <w:right w:w="10" w:type="dxa"/>
         </w:tblCellMar>
-        <w:tblLook w:val="0000"/>
+        <w:tblLook w:val="0000" w:firstRow="0" w:lastRow="0" w:firstColumn="0" w:lastColumn="0" w:noHBand="0" w:noVBand="0"/>
       </w:tblPr>
       <w:tblGrid>
         <w:gridCol w:w="1048"/>
@@ -2484,12 +2522,6 @@
         <w:gridCol w:w="380"/>
       </w:tblGrid>
       <w:tr>
-        <w:tblPrEx>
-          <w:tblCellMar>
-            <w:top w:w="0" w:type="dxa"/>
-            <w:bottom w:w="0" w:type="dxa"/>
-          </w:tblCellMar>
-        </w:tblPrEx>
         <w:tc>
           <w:tcPr>
             <w:tcW w:w="0" w:type="auto"/>
@@ -2541,6 +2573,7 @@
               <w:pStyle w:val="TableContents"/>
               <w:spacing w:after="0" w:line="240" w:lineRule="auto"/>
             </w:pPr>
+            <w:proofErr w:type="gramStart"/>
             <w:r>
               <w:rPr>
                 <w:b/>
@@ -2548,6 +2581,7 @@
               </w:rPr>
               <w:t>a</w:t>
             </w:r>
+            <w:proofErr w:type="gramEnd"/>
           </w:p>
         </w:tc>
         <w:tc>
@@ -2571,6 +2605,7 @@
               <w:pStyle w:val="TableContents"/>
               <w:spacing w:after="0" w:line="240" w:lineRule="auto"/>
             </w:pPr>
+            <w:proofErr w:type="gramStart"/>
             <w:r>
               <w:rPr>
                 <w:b/>
@@ -2578,6 +2613,7 @@
               </w:rPr>
               <w:t>c</w:t>
             </w:r>
+            <w:proofErr w:type="gramEnd"/>
           </w:p>
         </w:tc>
         <w:tc>
@@ -2601,6 +2637,7 @@
               <w:pStyle w:val="TableContents"/>
               <w:spacing w:after="0" w:line="240" w:lineRule="auto"/>
             </w:pPr>
+            <w:proofErr w:type="gramStart"/>
             <w:r>
               <w:rPr>
                 <w:b/>
@@ -2608,6 +2645,7 @@
               </w:rPr>
               <w:t>f</w:t>
             </w:r>
+            <w:proofErr w:type="gramEnd"/>
           </w:p>
         </w:tc>
         <w:tc>
@@ -2631,6 +2669,7 @@
               <w:pStyle w:val="TableContents"/>
               <w:spacing w:after="0" w:line="240" w:lineRule="auto"/>
             </w:pPr>
+            <w:proofErr w:type="gramStart"/>
             <w:r>
               <w:rPr>
                 <w:b/>
@@ -2638,6 +2677,7 @@
               </w:rPr>
               <w:t>l</w:t>
             </w:r>
+            <w:proofErr w:type="gramEnd"/>
           </w:p>
         </w:tc>
         <w:tc>
@@ -2661,6 +2701,7 @@
               <w:pStyle w:val="TableContents"/>
               <w:spacing w:after="0" w:line="240" w:lineRule="auto"/>
             </w:pPr>
+            <w:proofErr w:type="gramStart"/>
             <w:r>
               <w:rPr>
                 <w:b/>
@@ -2668,6 +2709,7 @@
               </w:rPr>
               <w:t>m</w:t>
             </w:r>
+            <w:proofErr w:type="gramEnd"/>
           </w:p>
         </w:tc>
         <w:tc>
@@ -2691,12 +2733,21 @@
               <w:pStyle w:val="TableContents"/>
               <w:spacing w:after="0" w:line="240" w:lineRule="auto"/>
             </w:pPr>
+            <w:proofErr w:type="gramStart"/>
             <w:r>
               <w:rPr>
                 <w:b/>
                 <w:bCs/>
               </w:rPr>
-              <w:t>n (none)</w:t>
+              <w:t>n</w:t>
+            </w:r>
+            <w:proofErr w:type="gramEnd"/>
+            <w:r>
+              <w:rPr>
+                <w:b/>
+                <w:bCs/>
+              </w:rPr>
+              <w:t xml:space="preserve"> (none)</w:t>
             </w:r>
           </w:p>
         </w:tc>
@@ -2721,6 +2772,7 @@
               <w:pStyle w:val="TableContents"/>
               <w:spacing w:after="0" w:line="240" w:lineRule="auto"/>
             </w:pPr>
+            <w:proofErr w:type="gramStart"/>
             <w:r>
               <w:rPr>
                 <w:b/>
@@ -2728,6 +2780,7 @@
               </w:rPr>
               <w:t>p</w:t>
             </w:r>
+            <w:proofErr w:type="gramEnd"/>
           </w:p>
         </w:tc>
         <w:tc>
@@ -2751,6 +2804,7 @@
               <w:pStyle w:val="TableContents"/>
               <w:spacing w:after="0" w:line="240" w:lineRule="auto"/>
             </w:pPr>
+            <w:proofErr w:type="gramStart"/>
             <w:r>
               <w:rPr>
                 <w:b/>
@@ -2758,6 +2812,7 @@
               </w:rPr>
               <w:t>s</w:t>
             </w:r>
+            <w:proofErr w:type="gramEnd"/>
           </w:p>
         </w:tc>
         <w:tc>
@@ -2782,6 +2837,7 @@
               <w:pStyle w:val="TableContents"/>
               <w:spacing w:after="0" w:line="240" w:lineRule="auto"/>
             </w:pPr>
+            <w:proofErr w:type="gramStart"/>
             <w:r>
               <w:rPr>
                 <w:b/>
@@ -2789,16 +2845,11 @@
               </w:rPr>
               <w:t>y</w:t>
             </w:r>
+            <w:proofErr w:type="gramEnd"/>
           </w:p>
         </w:tc>
       </w:tr>
       <w:tr>
-        <w:tblPrEx>
-          <w:tblCellMar>
-            <w:top w:w="0" w:type="dxa"/>
-            <w:bottom w:w="0" w:type="dxa"/>
-          </w:tblCellMar>
-        </w:tblPrEx>
         <w:tc>
           <w:tcPr>
             <w:tcW w:w="0" w:type="auto"/>
@@ -3056,12 +3107,6 @@
         </w:tc>
       </w:tr>
       <w:tr>
-        <w:tblPrEx>
-          <w:tblCellMar>
-            <w:top w:w="0" w:type="dxa"/>
-            <w:bottom w:w="0" w:type="dxa"/>
-          </w:tblCellMar>
-        </w:tblPrEx>
         <w:tc>
           <w:tcPr>
             <w:tcW w:w="0" w:type="auto"/>
@@ -3561,35 +3606,219 @@
         <w:spacing w:after="0" w:line="240" w:lineRule="auto"/>
       </w:pPr>
       <w:r>
-        <w:t xml:space="preserve">The naïve Bayesian classifier computes an estimate probability that a test vector belongs to a class for each class. In the mushroom data there are only two classes: edible and poisonous. The estimate </w:t>
-      </w:r>
+        <w:t xml:space="preserve">The naïve Bayesian classifier computes an estimate probability that a test vector belongs to a class for each class. In the mushroom data there are only two classes: edible and poisonous. The estimate probabilities are computed using a modified form of Bayes </w:t>
+      </w:r>
+      <w:r>
+        <w:t>theorem</w:t>
+      </w:r>
+      <w:r>
+        <w:t xml:space="preserve">. Bayes' theorem is stated as products. </w:t>
+      </w:r>
+    </w:p>
+    <w:p>
+      <w:pPr>
+        <w:pStyle w:val="Default"/>
+        <w:spacing w:after="0" w:line="240" w:lineRule="auto"/>
+        <w:jc w:val="center"/>
+      </w:pPr>
+      <w:proofErr w:type="gramStart"/>
+      <w:r>
+        <w:t>p</w:t>
+      </w:r>
+      <w:proofErr w:type="gramEnd"/>
+      <w:r>
+        <w:t>(</w:t>
+      </w:r>
+      <w:proofErr w:type="spellStart"/>
+      <w:r>
+        <w:t>c|v</w:t>
+      </w:r>
+      <w:proofErr w:type="spellEnd"/>
+      <w:r>
+        <w:t>) = p(</w:t>
+      </w:r>
+      <w:proofErr w:type="spellStart"/>
+      <w:r>
+        <w:t>v|c</w:t>
+      </w:r>
+      <w:proofErr w:type="spellEnd"/>
+      <w:r>
+        <w:t>) * p(c) / p(v)</w:t>
+      </w:r>
+    </w:p>
+    <w:p>
+      <w:pPr>
+        <w:pStyle w:val="Default"/>
+        <w:spacing w:after="0" w:line="240" w:lineRule="auto"/>
+      </w:pPr>
+    </w:p>
+    <w:p>
+      <w:pPr>
+        <w:pStyle w:val="Default"/>
+        <w:spacing w:after="0" w:line="240" w:lineRule="auto"/>
+      </w:pPr>
       <w:r>
         <w:lastRenderedPageBreak/>
-        <w:t xml:space="preserve">probabilities are computed using a modified form of </w:t>
+        <w:t xml:space="preserve">As is commonly done for classification, the form is converted to sums of logs and the denominator </w:t>
+      </w:r>
+      <w:proofErr w:type="gramStart"/>
+      <w:r>
+        <w:t>p(</w:t>
+      </w:r>
+      <w:proofErr w:type="gramEnd"/>
+      <w:r>
+        <w:t xml:space="preserve">v) is discarded. </w:t>
+      </w:r>
+    </w:p>
+    <w:p>
+      <w:pPr>
+        <w:pStyle w:val="Default"/>
+        <w:spacing w:after="0" w:line="240" w:lineRule="auto"/>
+      </w:pPr>
+    </w:p>
+    <w:p>
+      <w:pPr>
+        <w:pStyle w:val="Default"/>
+        <w:spacing w:after="0" w:line="240" w:lineRule="auto"/>
+        <w:jc w:val="center"/>
+      </w:pPr>
+      <w:proofErr w:type="gramStart"/>
+      <w:r>
+        <w:t>log</w:t>
+      </w:r>
+      <w:proofErr w:type="gramEnd"/>
+      <w:r>
+        <w:t>(p(</w:t>
       </w:r>
       <w:proofErr w:type="spellStart"/>
       <w:r>
-        <w:t>Bayes</w:t>
+        <w:t>c|v</w:t>
       </w:r>
       <w:proofErr w:type="spellEnd"/>
       <w:r>
-        <w:t xml:space="preserve"> </w:t>
+        <w:t>)) = log (p(c)) + sum(log(p(</w:t>
       </w:r>
       <w:proofErr w:type="spellStart"/>
       <w:r>
-        <w:t>theorm</w:t>
+        <w:t>v_i|c</w:t>
       </w:r>
       <w:proofErr w:type="spellEnd"/>
       <w:r>
+        <w:t>)))</w:t>
+      </w:r>
+    </w:p>
+    <w:p>
+      <w:pPr>
+        <w:pStyle w:val="Default"/>
+        <w:spacing w:after="0" w:line="240" w:lineRule="auto"/>
+        <w:jc w:val="center"/>
+      </w:pPr>
+    </w:p>
+    <w:p>
+      <w:pPr>
+        <w:pStyle w:val="Default"/>
+        <w:spacing w:after="0" w:line="240" w:lineRule="auto"/>
+      </w:pPr>
+      <w:r>
+        <w:t xml:space="preserve">To find probabilities in a formal sense, the </w:t>
+      </w:r>
+      <w:proofErr w:type="gramStart"/>
+      <w:r>
+        <w:t>number of occurrences is divided by the total number of elements</w:t>
+      </w:r>
+      <w:proofErr w:type="gramEnd"/>
+      <w:r>
         <w:t xml:space="preserve">. </w:t>
       </w:r>
+    </w:p>
+    <w:p>
+      <w:pPr>
+        <w:pStyle w:val="Default"/>
+        <w:spacing w:after="0" w:line="240" w:lineRule="auto"/>
+        <w:jc w:val="center"/>
+      </w:pPr>
+      <w:proofErr w:type="gramStart"/>
+      <w:r>
+        <w:t>p</w:t>
+      </w:r>
+      <w:proofErr w:type="gramEnd"/>
+      <w:r>
+        <w:t xml:space="preserve">(x) = freq(x)/n </w:t>
+      </w:r>
+    </w:p>
+    <w:p>
+      <w:pPr>
+        <w:pStyle w:val="Default"/>
+        <w:spacing w:after="0" w:line="240" w:lineRule="auto"/>
+        <w:jc w:val="center"/>
+      </w:pPr>
+      <w:proofErr w:type="gramStart"/>
+      <w:r>
+        <w:t>log</w:t>
+      </w:r>
+      <w:proofErr w:type="gramEnd"/>
+      <w:r>
+        <w:t>(p(x)) = log(freq(x)) - log(n)</w:t>
+      </w:r>
+    </w:p>
+    <w:p>
+      <w:pPr>
+        <w:pStyle w:val="Default"/>
+        <w:spacing w:after="0" w:line="240" w:lineRule="auto"/>
+      </w:pPr>
+    </w:p>
+    <w:p>
+      <w:pPr>
+        <w:pStyle w:val="Default"/>
+        <w:spacing w:after="0" w:line="240" w:lineRule="auto"/>
+      </w:pPr>
+      <w:r>
+        <w:t>For this application, however, the size of the set only scales the results. Experimentally, probability estimates were better by ignoring the -</w:t>
+      </w:r>
+      <w:proofErr w:type="gramStart"/>
+      <w:r>
+        <w:t>log(</w:t>
+      </w:r>
+      <w:proofErr w:type="gramEnd"/>
+      <w:r>
+        <w:t xml:space="preserve">n) term in computations. </w:t>
+      </w:r>
+    </w:p>
+    <w:p>
+      <w:pPr>
+        <w:pStyle w:val="Default"/>
+        <w:spacing w:after="0" w:line="240" w:lineRule="auto"/>
+      </w:pPr>
+    </w:p>
+    <w:p>
+      <w:pPr>
+        <w:pStyle w:val="Default"/>
+        <w:spacing w:after="0" w:line="240" w:lineRule="auto"/>
+        <w:jc w:val="center"/>
+      </w:pPr>
+      <w:proofErr w:type="gramStart"/>
+      <w:r>
+        <w:t>estimate</w:t>
+      </w:r>
+      <w:proofErr w:type="gramEnd"/>
+      <w:r>
+        <w:t>(</w:t>
+      </w:r>
       <w:proofErr w:type="spellStart"/>
       <w:r>
-        <w:t>Bayes</w:t>
+        <w:t>c|v</w:t>
       </w:r>
       <w:proofErr w:type="spellEnd"/>
       <w:r>
-        <w:t xml:space="preserve">' theorem is stated as products. </w:t>
+        <w:t>) = log(freq(c)) + sum(log(freq(</w:t>
+      </w:r>
+      <w:proofErr w:type="spellStart"/>
+      <w:r>
+        <w:t>v_i|c</w:t>
+      </w:r>
+      <w:proofErr w:type="spellEnd"/>
+      <w:r>
+        <w:t>)))</w:t>
       </w:r>
     </w:p>
     <w:p>
@@ -3598,217 +3827,88 @@
         <w:spacing w:after="0" w:line="240" w:lineRule="auto"/>
         <w:jc w:val="center"/>
       </w:pPr>
-      <w:r>
-        <w:t>p(</w:t>
+    </w:p>
+    <w:p>
+      <w:pPr>
+        <w:pStyle w:val="Default"/>
+        <w:spacing w:after="0" w:line="240" w:lineRule="auto"/>
+      </w:pPr>
+      <w:r>
+        <w:t xml:space="preserve">Thus, the estimate value use in the implementation uses log frequencies rather than proper probabilities. </w:t>
+      </w:r>
+    </w:p>
+    <w:p>
+      <w:pPr>
+        <w:pStyle w:val="Default"/>
+        <w:spacing w:after="0" w:line="240" w:lineRule="auto"/>
+      </w:pPr>
+    </w:p>
+    <w:p>
+      <w:pPr>
+        <w:pStyle w:val="Default"/>
+        <w:spacing w:after="0" w:line="240" w:lineRule="auto"/>
+      </w:pPr>
+      <w:r>
+        <w:t xml:space="preserve">The </w:t>
+      </w:r>
+      <w:proofErr w:type="gramStart"/>
+      <w:r>
+        <w:t>freq(</w:t>
       </w:r>
       <w:proofErr w:type="spellStart"/>
-      <w:r>
-        <w:t>c|v</w:t>
+      <w:proofErr w:type="gramEnd"/>
+      <w:r>
+        <w:t>v_i|c</w:t>
       </w:r>
       <w:proofErr w:type="spellEnd"/>
       <w:r>
-        <w:t>) = p(</w:t>
+        <w:t xml:space="preserve">) value of is the number of occurrences of the given feature value in a given class. A heuristic was used to replace </w:t>
+      </w:r>
+      <w:proofErr w:type="gramStart"/>
+      <w:r>
+        <w:t>log(</w:t>
+      </w:r>
+      <w:proofErr w:type="gramEnd"/>
+      <w:r>
+        <w:t>freq(</w:t>
       </w:r>
       <w:proofErr w:type="spellStart"/>
       <w:r>
-        <w:t>v|c</w:t>
+        <w:t>v_i|c</w:t>
       </w:r>
       <w:proofErr w:type="spellEnd"/>
       <w:r>
-        <w:t>) * p(c) / p(v)</w:t>
-      </w:r>
-    </w:p>
-    <w:p>
-      <w:pPr>
-        <w:pStyle w:val="Default"/>
-        <w:spacing w:after="0" w:line="240" w:lineRule="auto"/>
-      </w:pPr>
-    </w:p>
-    <w:p>
-      <w:pPr>
-        <w:pStyle w:val="Default"/>
-        <w:spacing w:after="0" w:line="240" w:lineRule="auto"/>
-      </w:pPr>
-      <w:r>
-        <w:t xml:space="preserve">As is commonly done for classification, the form is converted to sums of logs and the denominator p(v) is discarded. </w:t>
-      </w:r>
-    </w:p>
-    <w:p>
-      <w:pPr>
-        <w:pStyle w:val="Default"/>
-        <w:spacing w:after="0" w:line="240" w:lineRule="auto"/>
-      </w:pPr>
-    </w:p>
-    <w:p>
-      <w:pPr>
-        <w:pStyle w:val="Default"/>
-        <w:spacing w:after="0" w:line="240" w:lineRule="auto"/>
-        <w:jc w:val="center"/>
-      </w:pPr>
-      <w:r>
-        <w:t>log(p(</w:t>
+        <w:t>)) the value never occurred in class c. Naturally the arithmetic results in negative infinity, which is difficult to use in computation. In such cases, the -</w:t>
+      </w:r>
+      <w:proofErr w:type="gramStart"/>
+      <w:r>
+        <w:t>log(</w:t>
+      </w:r>
+      <w:proofErr w:type="gramEnd"/>
+      <w:r>
+        <w:t>freq(</w:t>
       </w:r>
       <w:proofErr w:type="spellStart"/>
       <w:r>
-        <w:t>c|v</w:t>
+        <w:t>v_i</w:t>
       </w:r>
       <w:proofErr w:type="spellEnd"/>
       <w:r>
-        <w:t>)) = log (p(c)) + sum(log(p(</w:t>
+        <w:t xml:space="preserve">)), the negative log frequency over all classes used as a more reasonable penalty. With this approach if the edible class never have value </w:t>
       </w:r>
       <w:proofErr w:type="spellStart"/>
       <w:r>
-        <w:t>v_i|c</w:t>
+        <w:t>v_i</w:t>
       </w:r>
       <w:proofErr w:type="spellEnd"/>
       <w:r>
-        <w:t>)))</w:t>
-      </w:r>
-    </w:p>
-    <w:p>
-      <w:pPr>
-        <w:pStyle w:val="Default"/>
-        <w:spacing w:after="0" w:line="240" w:lineRule="auto"/>
-        <w:jc w:val="center"/>
-      </w:pPr>
-    </w:p>
-    <w:p>
-      <w:pPr>
-        <w:pStyle w:val="Default"/>
-        <w:spacing w:after="0" w:line="240" w:lineRule="auto"/>
-      </w:pPr>
-      <w:r>
-        <w:t xml:space="preserve">To find probabilities in a formal sense, the number of occurrences is divided by the total number of elements. </w:t>
-      </w:r>
-    </w:p>
-    <w:p>
-      <w:pPr>
-        <w:pStyle w:val="Default"/>
-        <w:spacing w:after="0" w:line="240" w:lineRule="auto"/>
-        <w:jc w:val="center"/>
-      </w:pPr>
-      <w:r>
-        <w:t xml:space="preserve">p(x) = freq(x)/n </w:t>
-      </w:r>
-    </w:p>
-    <w:p>
-      <w:pPr>
-        <w:pStyle w:val="Default"/>
-        <w:spacing w:after="0" w:line="240" w:lineRule="auto"/>
-        <w:jc w:val="center"/>
-      </w:pPr>
-      <w:r>
-        <w:t>log(p(x)) = log(freq(x)) - log(n)</w:t>
-      </w:r>
-    </w:p>
-    <w:p>
-      <w:pPr>
-        <w:pStyle w:val="Default"/>
-        <w:spacing w:after="0" w:line="240" w:lineRule="auto"/>
-      </w:pPr>
-    </w:p>
-    <w:p>
-      <w:pPr>
-        <w:pStyle w:val="Default"/>
-        <w:spacing w:after="0" w:line="240" w:lineRule="auto"/>
-      </w:pPr>
-      <w:r>
-        <w:t xml:space="preserve">For this application, however, the size of the set only scales the results. Experimentally, probability estimates were better by ignoring the -log(n) term in computations. </w:t>
-      </w:r>
-    </w:p>
-    <w:p>
-      <w:pPr>
-        <w:pStyle w:val="Default"/>
-        <w:spacing w:after="0" w:line="240" w:lineRule="auto"/>
-      </w:pPr>
-    </w:p>
-    <w:p>
-      <w:pPr>
-        <w:pStyle w:val="Default"/>
-        <w:spacing w:after="0" w:line="240" w:lineRule="auto"/>
-        <w:jc w:val="center"/>
-      </w:pPr>
-      <w:r>
-        <w:t>estimate(</w:t>
-      </w:r>
-      <w:proofErr w:type="spellStart"/>
-      <w:r>
-        <w:t>c|v</w:t>
-      </w:r>
-      <w:proofErr w:type="spellEnd"/>
-      <w:r>
-        <w:t>) = log(freq(c)) + sum(log(freq(</w:t>
-      </w:r>
-      <w:proofErr w:type="spellStart"/>
-      <w:r>
-        <w:t>v_i|c</w:t>
-      </w:r>
-      <w:proofErr w:type="spellEnd"/>
-      <w:r>
-        <w:t>)))</w:t>
-      </w:r>
-    </w:p>
-    <w:p>
-      <w:pPr>
-        <w:pStyle w:val="Default"/>
-        <w:spacing w:after="0" w:line="240" w:lineRule="auto"/>
-        <w:jc w:val="center"/>
-      </w:pPr>
-    </w:p>
-    <w:p>
-      <w:pPr>
-        <w:pStyle w:val="Default"/>
-        <w:spacing w:after="0" w:line="240" w:lineRule="auto"/>
-      </w:pPr>
-      <w:r>
-        <w:t xml:space="preserve">Thus, the estimate value use in the implementation uses log frequencies rather than proper probabilities. </w:t>
-      </w:r>
-    </w:p>
-    <w:p>
-      <w:pPr>
-        <w:pStyle w:val="Default"/>
-        <w:spacing w:after="0" w:line="240" w:lineRule="auto"/>
-      </w:pPr>
-    </w:p>
-    <w:p>
-      <w:pPr>
-        <w:pStyle w:val="Default"/>
-        <w:spacing w:after="0" w:line="240" w:lineRule="auto"/>
-      </w:pPr>
-      <w:r>
-        <w:t>The freq(</w:t>
-      </w:r>
-      <w:proofErr w:type="spellStart"/>
-      <w:r>
-        <w:t>v_i|c</w:t>
-      </w:r>
-      <w:proofErr w:type="spellEnd"/>
-      <w:r>
-        <w:t>) value of is the number of occurrences of the given feature value in a given class. A heuristic was used to replace log(freq(</w:t>
-      </w:r>
-      <w:proofErr w:type="spellStart"/>
-      <w:r>
-        <w:t>v_i|c</w:t>
-      </w:r>
-      <w:proofErr w:type="spellEnd"/>
-      <w:r>
-        <w:t>)) the value never occurred in class c. Naturally the arithmetic results in negative infinity, which is difficult to use in computation. In such cases, the -log(freq(</w:t>
-      </w:r>
-      <w:proofErr w:type="spellStart"/>
-      <w:r>
-        <w:t>v_i</w:t>
-      </w:r>
-      <w:proofErr w:type="spellEnd"/>
-      <w:r>
-        <w:t xml:space="preserve">)), the negative log frequency over all classes used as a more reasonable penalty. With this approach if the edible class never have value </w:t>
-      </w:r>
-      <w:proofErr w:type="spellStart"/>
-      <w:r>
-        <w:t>v_i</w:t>
-      </w:r>
-      <w:proofErr w:type="spellEnd"/>
-      <w:r>
-        <w:t xml:space="preserve">, but the number of occurrences was large and all poisonous, a large penalty would be given to the estimate probability of the test being edible. On the other hand, if the number of occurrences was small and all were poisonous, Then a smaller penalty was given. </w:t>
+        <w:t xml:space="preserve">, but the number of occurrences was large and all poisonous, a large penalty would be given to the estimate probability of the test being edible. On the other hand, if the number of occurrences was small and all were poisonous, </w:t>
+      </w:r>
+      <w:r>
+        <w:t>then</w:t>
+      </w:r>
+      <w:r>
+        <w:t xml:space="preserve"> a smaller penalty was given. </w:t>
       </w:r>
     </w:p>
     <w:p>
@@ -3827,7 +3927,23 @@
           <w:i/>
           <w:iCs/>
         </w:rPr>
-        <w:t>For the mushroom data, features values had a tendency exclusively used by one class. For Bayesian classification, the experimental results improved when the penalty was large. Some of the best results were found for a penalty of -log(freq(</w:t>
+        <w:t>For the mushroom data, features values had a tendency exclusively used by one class. For Bayesian classification, the experimental results improved when the penalty was large. Some of the best results were found for a penalty of -</w:t>
+      </w:r>
+      <w:proofErr w:type="gramStart"/>
+      <w:r>
+        <w:rPr>
+          <w:i/>
+          <w:iCs/>
+        </w:rPr>
+        <w:t>log(</w:t>
+      </w:r>
+      <w:proofErr w:type="gramEnd"/>
+      <w:r>
+        <w:rPr>
+          <w:i/>
+          <w:iCs/>
+        </w:rPr>
+        <w:t>freq(</w:t>
       </w:r>
       <w:proofErr w:type="spellStart"/>
       <w:r>
@@ -3843,7 +3959,35 @@
           <w:i/>
           <w:iCs/>
         </w:rPr>
-        <w:t xml:space="preserve">)) * 100. It is believed large penalties push that results strongly to one side or the other and the because the data is very segregated this strong push tends to be accurate. In the general scope of this assignment, the * 100 multiplier was not used. </w:t>
+        <w:t xml:space="preserve">)) * 100. </w:t>
+      </w:r>
+      <w:r>
+        <w:rPr>
+          <w:i/>
+          <w:iCs/>
+        </w:rPr>
+        <w:t xml:space="preserve">The author theorizes that these </w:t>
+      </w:r>
+      <w:r>
+        <w:rPr>
+          <w:i/>
+          <w:iCs/>
+        </w:rPr>
+        <w:t xml:space="preserve">large penalties push that results strongly </w:t>
+      </w:r>
+      <w:r>
+        <w:rPr>
+          <w:i/>
+          <w:iCs/>
+        </w:rPr>
+        <w:t>to one side or the other and that</w:t>
+      </w:r>
+      <w:r>
+        <w:rPr>
+          <w:i/>
+          <w:iCs/>
+        </w:rPr>
+        <w:t xml:space="preserve"> because the data is very segregated this strong push tends to be accurate. In the general scope of this assignment, the * 100 multiplier was not used. </w:t>
       </w:r>
     </w:p>
     <w:p>
@@ -3890,7 +4034,15 @@
         <w:spacing w:after="0" w:line="240" w:lineRule="auto"/>
       </w:pPr>
       <w:r>
-        <w:t>The computation process for NBC computes sum(log(freq(</w:t>
+        <w:t xml:space="preserve">The computation process for NBC computes </w:t>
+      </w:r>
+      <w:proofErr w:type="gramStart"/>
+      <w:r>
+        <w:t>sum(</w:t>
+      </w:r>
+      <w:proofErr w:type="gramEnd"/>
+      <w:r>
+        <w:t>log(freq(</w:t>
       </w:r>
       <w:proofErr w:type="spellStart"/>
       <w:r>
@@ -3922,10 +4074,12 @@
         <w:jc w:val="center"/>
       </w:pPr>
       <w:proofErr w:type="spellStart"/>
+      <w:proofErr w:type="gramStart"/>
       <w:r>
         <w:t>numericalData</w:t>
       </w:r>
       <w:proofErr w:type="spellEnd"/>
+      <w:proofErr w:type="gramEnd"/>
       <w:r>
         <w:t>(</w:t>
       </w:r>
@@ -3982,10 +4136,77 @@
         <w:spacing w:after="0" w:line="240" w:lineRule="auto"/>
         <w:jc w:val="center"/>
       </w:pPr>
+      <w:proofErr w:type="gramStart"/>
+      <w:r>
+        <w:t>odds</w:t>
+      </w:r>
+      <w:proofErr w:type="gramEnd"/>
+      <w:r>
+        <w:t>(x) = p(x)/(1-p(x))</w:t>
+      </w:r>
+    </w:p>
+    <w:p>
+      <w:pPr>
+        <w:pStyle w:val="Default"/>
+        <w:spacing w:after="0" w:line="240" w:lineRule="auto"/>
+        <w:jc w:val="center"/>
+      </w:pPr>
+    </w:p>
+    <w:p>
+      <w:pPr>
+        <w:pStyle w:val="Default"/>
+        <w:spacing w:after="0" w:line="240" w:lineRule="auto"/>
+        <w:jc w:val="center"/>
+      </w:pPr>
+      <w:proofErr w:type="spellStart"/>
+      <w:proofErr w:type="gramStart"/>
+      <w:r>
+        <w:t>logit</w:t>
+      </w:r>
+      <w:proofErr w:type="spellEnd"/>
+      <w:proofErr w:type="gramEnd"/>
+      <w:r>
+        <w:t>(x) = log(odds) = log(p(x)) – log(1-p(x))</w:t>
+      </w:r>
+    </w:p>
+    <w:p>
+      <w:pPr>
+        <w:pStyle w:val="Default"/>
+        <w:spacing w:after="0" w:line="240" w:lineRule="auto"/>
+        <w:jc w:val="center"/>
+      </w:pPr>
+    </w:p>
+    <w:p>
+      <w:pPr>
+        <w:pStyle w:val="Default"/>
+        <w:spacing w:after="0" w:line="240" w:lineRule="auto"/>
+      </w:pPr>
       <w:r>
         <w:lastRenderedPageBreak/>
-        <w:t>odds(x) = p(x)/(1-p(x))</w:t>
-      </w:r>
+        <w:t>For this implementation, proper probabilities were not used, thus 1-</w:t>
+      </w:r>
+      <w:proofErr w:type="gramStart"/>
+      <w:r>
+        <w:t>p(</w:t>
+      </w:r>
+      <w:proofErr w:type="gramEnd"/>
+      <w:r>
+        <w:t xml:space="preserve">x) is not a good estimate. The estimate of </w:t>
+      </w:r>
+      <w:proofErr w:type="gramStart"/>
+      <w:r>
+        <w:t>p(</w:t>
+      </w:r>
+      <w:proofErr w:type="gramEnd"/>
+      <w:r>
+        <w:t xml:space="preserve">poisonous) should reasonable inverse for p(edible). </w:t>
+      </w:r>
+    </w:p>
+    <w:p>
+      <w:pPr>
+        <w:pStyle w:val="Default"/>
+        <w:spacing w:after="0" w:line="240" w:lineRule="auto"/>
+      </w:pPr>
     </w:p>
     <w:p>
       <w:pPr>
@@ -3993,6 +4214,30 @@
         <w:spacing w:after="0" w:line="240" w:lineRule="auto"/>
         <w:jc w:val="center"/>
       </w:pPr>
+      <w:proofErr w:type="gramStart"/>
+      <w:r>
+        <w:t>estimate</w:t>
+      </w:r>
+      <w:proofErr w:type="gramEnd"/>
+      <w:r>
+        <w:t xml:space="preserve"> </w:t>
+      </w:r>
+      <w:proofErr w:type="spellStart"/>
+      <w:r>
+        <w:t>logit</w:t>
+      </w:r>
+      <w:proofErr w:type="spellEnd"/>
+      <w:r>
+        <w:t>(</w:t>
+      </w:r>
+      <w:proofErr w:type="spellStart"/>
+      <w:r>
+        <w:t>v_i</w:t>
+      </w:r>
+      <w:proofErr w:type="spellEnd"/>
+      <w:r>
+        <w:t>) = log(edible) – log(poisonous)</w:t>
+      </w:r>
     </w:p>
     <w:p>
       <w:pPr>
@@ -4000,69 +4245,6 @@
         <w:spacing w:after="0" w:line="240" w:lineRule="auto"/>
         <w:jc w:val="center"/>
       </w:pPr>
-      <w:proofErr w:type="spellStart"/>
-      <w:r>
-        <w:t>logit</w:t>
-      </w:r>
-      <w:proofErr w:type="spellEnd"/>
-      <w:r>
-        <w:t>(x) = log(odds) = log(p(x)) – log(1-p(x))</w:t>
-      </w:r>
-    </w:p>
-    <w:p>
-      <w:pPr>
-        <w:pStyle w:val="Default"/>
-        <w:spacing w:after="0" w:line="240" w:lineRule="auto"/>
-        <w:jc w:val="center"/>
-      </w:pPr>
-    </w:p>
-    <w:p>
-      <w:pPr>
-        <w:pStyle w:val="Default"/>
-        <w:spacing w:after="0" w:line="240" w:lineRule="auto"/>
-      </w:pPr>
-      <w:r>
-        <w:t xml:space="preserve">For this implementation, proper probabilities were not used, thus 1-p(x) is not a good estimate. The estimate of p(poisonous) should reasonable inverse for p(edible). </w:t>
-      </w:r>
-    </w:p>
-    <w:p>
-      <w:pPr>
-        <w:pStyle w:val="Default"/>
-        <w:spacing w:after="0" w:line="240" w:lineRule="auto"/>
-      </w:pPr>
-    </w:p>
-    <w:p>
-      <w:pPr>
-        <w:pStyle w:val="Default"/>
-        <w:spacing w:after="0" w:line="240" w:lineRule="auto"/>
-        <w:jc w:val="center"/>
-      </w:pPr>
-      <w:r>
-        <w:t xml:space="preserve">estimate </w:t>
-      </w:r>
-      <w:proofErr w:type="spellStart"/>
-      <w:r>
-        <w:t>logit</w:t>
-      </w:r>
-      <w:proofErr w:type="spellEnd"/>
-      <w:r>
-        <w:t>(</w:t>
-      </w:r>
-      <w:proofErr w:type="spellStart"/>
-      <w:r>
-        <w:t>v_i</w:t>
-      </w:r>
-      <w:proofErr w:type="spellEnd"/>
-      <w:r>
-        <w:t>) = log(edible) – log(poisonous)</w:t>
-      </w:r>
-    </w:p>
-    <w:p>
-      <w:pPr>
-        <w:pStyle w:val="Default"/>
-        <w:spacing w:after="0" w:line="240" w:lineRule="auto"/>
-        <w:jc w:val="center"/>
-      </w:pPr>
     </w:p>
     <w:p>
       <w:pPr>
@@ -4085,7 +4267,13 @@
         <w:spacing w:after="0" w:line="240" w:lineRule="auto"/>
       </w:pPr>
       <w:r>
-        <w:t xml:space="preserve">For each training set of original data, version of the mushroom data was created as numerical data. From this numerical data, train and test data sets were partitioned in the same manner as the original data. Using the standard R modeling functions on the training data, LDA, QDA, and logistic regression models were built and predictions were made over the numerical test data. </w:t>
+        <w:t>For each training set of original data,</w:t>
+      </w:r>
+      <w:r>
+        <w:t xml:space="preserve"> a</w:t>
+      </w:r>
+      <w:r>
+        <w:t xml:space="preserve"> version of the mushroom data was created as numerical data. From this numerical data, train and test data sets were partitioned in the same manner as the original data. Using the standard R modeling functions on the training data, LDA, QDA, and logistic regression models were built and predictions were made over the numerical test data. </w:t>
       </w:r>
     </w:p>
     <w:p>
@@ -4128,7 +4316,7 @@
           <w:left w:w="10" w:type="dxa"/>
           <w:right w:w="10" w:type="dxa"/>
         </w:tblCellMar>
-        <w:tblLook w:val="0000"/>
+        <w:tblLook w:val="0000" w:firstRow="0" w:lastRow="0" w:firstColumn="0" w:lastColumn="0" w:noHBand="0" w:noVBand="0"/>
       </w:tblPr>
       <w:tblGrid>
         <w:gridCol w:w="1774"/>
@@ -4139,12 +4327,6 @@
         <w:gridCol w:w="1773"/>
       </w:tblGrid>
       <w:tr>
-        <w:tblPrEx>
-          <w:tblCellMar>
-            <w:top w:w="0" w:type="dxa"/>
-            <w:bottom w:w="0" w:type="dxa"/>
-          </w:tblCellMar>
-        </w:tblPrEx>
         <w:trPr>
           <w:cantSplit/>
         </w:trPr>
@@ -4331,12 +4513,6 @@
         </w:tc>
       </w:tr>
       <w:tr>
-        <w:tblPrEx>
-          <w:tblCellMar>
-            <w:top w:w="0" w:type="dxa"/>
-            <w:bottom w:w="0" w:type="dxa"/>
-          </w:tblCellMar>
-        </w:tblPrEx>
         <w:trPr>
           <w:cantSplit/>
         </w:trPr>
@@ -4493,12 +4669,6 @@
         </w:tc>
       </w:tr>
       <w:tr>
-        <w:tblPrEx>
-          <w:tblCellMar>
-            <w:top w:w="0" w:type="dxa"/>
-            <w:bottom w:w="0" w:type="dxa"/>
-          </w:tblCellMar>
-        </w:tblPrEx>
         <w:trPr>
           <w:cantSplit/>
         </w:trPr>
@@ -4682,7 +4852,7 @@
           <w:left w:w="10" w:type="dxa"/>
           <w:right w:w="10" w:type="dxa"/>
         </w:tblCellMar>
-        <w:tblLook w:val="0000"/>
+        <w:tblLook w:val="0000" w:firstRow="0" w:lastRow="0" w:firstColumn="0" w:lastColumn="0" w:noHBand="0" w:noVBand="0"/>
       </w:tblPr>
       <w:tblGrid>
         <w:gridCol w:w="1765"/>
@@ -4693,12 +4863,6 @@
         <w:gridCol w:w="1774"/>
       </w:tblGrid>
       <w:tr>
-        <w:tblPrEx>
-          <w:tblCellMar>
-            <w:top w:w="0" w:type="dxa"/>
-            <w:bottom w:w="0" w:type="dxa"/>
-          </w:tblCellMar>
-        </w:tblPrEx>
         <w:trPr>
           <w:cantSplit/>
         </w:trPr>
@@ -4728,7 +4892,6 @@
                 <w:b/>
                 <w:bCs/>
               </w:rPr>
-              <w:lastRenderedPageBreak/>
               <w:t>Regular Penalty</w:t>
             </w:r>
           </w:p>
@@ -4886,12 +5049,6 @@
         </w:tc>
       </w:tr>
       <w:tr>
-        <w:tblPrEx>
-          <w:tblCellMar>
-            <w:top w:w="0" w:type="dxa"/>
-            <w:bottom w:w="0" w:type="dxa"/>
-          </w:tblCellMar>
-        </w:tblPrEx>
         <w:trPr>
           <w:cantSplit/>
         </w:trPr>
@@ -5048,12 +5205,6 @@
         </w:tc>
       </w:tr>
       <w:tr>
-        <w:tblPrEx>
-          <w:tblCellMar>
-            <w:top w:w="0" w:type="dxa"/>
-            <w:bottom w:w="0" w:type="dxa"/>
-          </w:tblCellMar>
-        </w:tblPrEx>
         <w:trPr>
           <w:cantSplit/>
         </w:trPr>
@@ -5237,7 +5388,7 @@
           <w:left w:w="10" w:type="dxa"/>
           <w:right w:w="10" w:type="dxa"/>
         </w:tblCellMar>
-        <w:tblLook w:val="0000"/>
+        <w:tblLook w:val="0000" w:firstRow="0" w:lastRow="0" w:firstColumn="0" w:lastColumn="0" w:noHBand="0" w:noVBand="0"/>
       </w:tblPr>
       <w:tblGrid>
         <w:gridCol w:w="1765"/>
@@ -5248,12 +5399,6 @@
         <w:gridCol w:w="1774"/>
       </w:tblGrid>
       <w:tr>
-        <w:tblPrEx>
-          <w:tblCellMar>
-            <w:top w:w="0" w:type="dxa"/>
-            <w:bottom w:w="0" w:type="dxa"/>
-          </w:tblCellMar>
-        </w:tblPrEx>
         <w:trPr>
           <w:cantSplit/>
         </w:trPr>
@@ -5440,12 +5585,6 @@
         </w:tc>
       </w:tr>
       <w:tr>
-        <w:tblPrEx>
-          <w:tblCellMar>
-            <w:top w:w="0" w:type="dxa"/>
-            <w:bottom w:w="0" w:type="dxa"/>
-          </w:tblCellMar>
-        </w:tblPrEx>
         <w:trPr>
           <w:cantSplit/>
         </w:trPr>
@@ -5602,12 +5741,6 @@
         </w:tc>
       </w:tr>
       <w:tr>
-        <w:tblPrEx>
-          <w:tblCellMar>
-            <w:top w:w="0" w:type="dxa"/>
-            <w:bottom w:w="0" w:type="dxa"/>
-          </w:tblCellMar>
-        </w:tblPrEx>
         <w:trPr>
           <w:cantSplit/>
         </w:trPr>
@@ -5791,7 +5924,7 @@
           <w:left w:w="10" w:type="dxa"/>
           <w:right w:w="10" w:type="dxa"/>
         </w:tblCellMar>
-        <w:tblLook w:val="0000"/>
+        <w:tblLook w:val="0000" w:firstRow="0" w:lastRow="0" w:firstColumn="0" w:lastColumn="0" w:noHBand="0" w:noVBand="0"/>
       </w:tblPr>
       <w:tblGrid>
         <w:gridCol w:w="1765"/>
@@ -5802,12 +5935,6 @@
         <w:gridCol w:w="1774"/>
       </w:tblGrid>
       <w:tr>
-        <w:tblPrEx>
-          <w:tblCellMar>
-            <w:top w:w="0" w:type="dxa"/>
-            <w:bottom w:w="0" w:type="dxa"/>
-          </w:tblCellMar>
-        </w:tblPrEx>
         <w:trPr>
           <w:cantSplit/>
         </w:trPr>
@@ -5994,12 +6121,6 @@
         </w:tc>
       </w:tr>
       <w:tr>
-        <w:tblPrEx>
-          <w:tblCellMar>
-            <w:top w:w="0" w:type="dxa"/>
-            <w:bottom w:w="0" w:type="dxa"/>
-          </w:tblCellMar>
-        </w:tblPrEx>
         <w:trPr>
           <w:cantSplit/>
         </w:trPr>
@@ -6156,12 +6277,6 @@
         </w:tc>
       </w:tr>
       <w:tr>
-        <w:tblPrEx>
-          <w:tblCellMar>
-            <w:top w:w="0" w:type="dxa"/>
-            <w:bottom w:w="0" w:type="dxa"/>
-          </w:tblCellMar>
-        </w:tblPrEx>
         <w:trPr>
           <w:cantSplit/>
         </w:trPr>
@@ -6332,8 +6447,13 @@
       <w:r>
         <w:t xml:space="preserve">A number of minor modifications to the algorithm were attempted. Overall, NBC (without the heavy artificial weights) was the worst. LDA and QDA were generally better the NBC, but one of the two was not always better than the other. Logistic regression was by far the best of the classifiers. </w:t>
       </w:r>
-      <w:r>
-        <w:t xml:space="preserve">on the quantitative data. </w:t>
+      <w:proofErr w:type="gramStart"/>
+      <w:r>
+        <w:t>on</w:t>
+      </w:r>
+      <w:proofErr w:type="gramEnd"/>
+      <w:r>
+        <w:t xml:space="preserve"> the quantitative data. </w:t>
       </w:r>
     </w:p>
     <w:p>
@@ -6358,6 +6478,7 @@
         <w:rPr>
           <w:b/>
         </w:rPr>
+        <w:lastRenderedPageBreak/>
         <w:t>Decision Tree Classification</w:t>
       </w:r>
     </w:p>
@@ -6385,31 +6506,7 @@
         <w:spacing w:after="0" w:line="240" w:lineRule="auto"/>
       </w:pPr>
       <w:r>
-        <w:t>The Decision tree classifier was constructed in R using the ‘</w:t>
-      </w:r>
-      <w:proofErr w:type="spellStart"/>
-      <w:r>
-        <w:t>rpart</w:t>
-      </w:r>
-      <w:proofErr w:type="spellEnd"/>
-      <w:r>
-        <w:t xml:space="preserve">’ package.  Due to the nature of the data the decision tree classifier was a simple and effective classifier to build.  As mentioned in the introduction, the data can be split using only two feature vectors, odor and spore-print-color, with excellent results.  The sample plot shown below is representative of the trees </w:t>
-      </w:r>
-      <w:proofErr w:type="spellStart"/>
-      <w:r>
-        <w:t>rpart</w:t>
-      </w:r>
-      <w:proofErr w:type="spellEnd"/>
-      <w:r>
-        <w:t xml:space="preserve"> builds.  In fact, without imposing additional constraints, the </w:t>
-      </w:r>
-      <w:proofErr w:type="spellStart"/>
-      <w:r>
-        <w:t>rpart</w:t>
-      </w:r>
-      <w:proofErr w:type="spellEnd"/>
-      <w:r>
-        <w:t xml:space="preserve"> package always splits this data on these two features regardless of how the data subsets are arranged.  </w:t>
+        <w:t xml:space="preserve">The Decision tree classifier was constructed in R using the ‘rpart’ package.  Due to the nature of the data the decision tree classifier was a simple and effective classifier to build.  As mentioned in the introduction, the data can be split using only two feature vectors, odor and spore-print-color, with excellent results.  The sample plot shown below is representative of the trees rpart builds.  In fact, without imposing additional constraints, the rpart package always splits this data on these two features regardless of how the data subsets are arranged.  </w:t>
       </w:r>
     </w:p>
     <w:p>
@@ -6423,12 +6520,11 @@
           <w:noProof/>
           <w:lang w:eastAsia="en-US" w:bidi="ar-SA"/>
         </w:rPr>
-        <w:lastRenderedPageBreak/>
         <w:drawing>
-          <wp:inline distT="0" distB="0" distL="0" distR="0">
-            <wp:extent cx="6304084" cy="4615962"/>
-            <wp:effectExtent l="0" t="0" r="0" b="0"/>
-            <wp:docPr id="1" name="Picture" descr="A description..."/>
+          <wp:inline distT="0" distB="0" distL="0" distR="0" wp14:anchorId="47564ECE" wp14:editId="551A04DC">
+            <wp:extent cx="5335879" cy="6223077"/>
+            <wp:effectExtent l="228600" t="0" r="278130" b="0"/>
+            <wp:docPr id="3" name="Picture 3"/>
             <wp:cNvGraphicFramePr>
               <a:graphicFrameLocks xmlns:a="http://schemas.openxmlformats.org/drawingml/2006/main" noChangeAspect="1"/>
             </wp:cNvGraphicFramePr>
@@ -6436,33 +6532,36 @@
               <a:graphicData uri="http://schemas.openxmlformats.org/drawingml/2006/picture">
                 <pic:pic xmlns:pic="http://schemas.openxmlformats.org/drawingml/2006/picture">
                   <pic:nvPicPr>
-                    <pic:cNvPr id="0" name="Picture" descr="A description..."/>
-                    <pic:cNvPicPr>
-                      <a:picLocks noChangeAspect="1" noChangeArrowheads="1"/>
-                    </pic:cNvPicPr>
+                    <pic:cNvPr id="3" name="fit_1.pdf"/>
+                    <pic:cNvPicPr/>
                   </pic:nvPicPr>
-                  <pic:blipFill>
-                    <a:blip r:embed="rId5"/>
-                    <a:srcRect/>
-                    <a:stretch>
-                      <a:fillRect/>
-                    </a:stretch>
+                  <pic:blipFill rotWithShape="1">
+                    <a:blip r:embed="rId8">
+                      <a:extLst>
+                        <a:ext uri="{28A0092B-C50C-407E-A947-70E740481C1C}">
+                          <a14:useLocalDpi xmlns:a14="http://schemas.microsoft.com/office/drawing/2010/main" val="0"/>
+                        </a:ext>
+                      </a:extLst>
+                    </a:blip>
+                    <a:srcRect l="1758" t="8434" r="5755" b="8216"/>
+                    <a:stretch/>
                   </pic:blipFill>
                   <pic:spPr bwMode="auto">
-                    <a:xfrm>
+                    <a:xfrm rot="5400000">
                       <a:off x="0" y="0"/>
-                      <a:ext cx="6304664" cy="4616387"/>
+                      <a:ext cx="5337058" cy="6224452"/>
                     </a:xfrm>
                     <a:prstGeom prst="rect">
                       <a:avLst/>
                     </a:prstGeom>
-                    <a:noFill/>
-                    <a:ln w="9525">
+                    <a:ln>
                       <a:noFill/>
-                      <a:miter lim="800000"/>
-                      <a:headEnd/>
-                      <a:tailEnd/>
                     </a:ln>
+                    <a:extLst>
+                      <a:ext uri="{53640926-AAD7-44d8-BBD7-CCE9431645EC}">
+                        <a14:shadowObscured xmlns:a14="http://schemas.microsoft.com/office/drawing/2010/main"/>
+                      </a:ext>
+                    </a:extLst>
                   </pic:spPr>
                 </pic:pic>
               </a:graphicData>
@@ -6506,6 +6605,7 @@
         <w:rPr>
           <w:b/>
         </w:rPr>
+        <w:lastRenderedPageBreak/>
         <w:t>Random Forest Classification</w:t>
       </w:r>
     </w:p>
@@ -6533,19 +6633,7 @@
         <w:spacing w:after="0" w:line="240" w:lineRule="auto"/>
       </w:pPr>
       <w:r>
-        <w:t>The Random Forest classifier was produced using the r package called ‘</w:t>
-      </w:r>
-      <w:proofErr w:type="spellStart"/>
-      <w:r>
-        <w:t>randomForest</w:t>
-      </w:r>
-      <w:proofErr w:type="spellEnd"/>
-      <w:r>
-        <w:t xml:space="preserve">’.  The results of random forest classification were much better than the simple decision tree, which is expected.  Typical test error rates for random forest models were less than 0.01, which is the second best result we achieved - the best being logistic regression on Bayesian probabilities.  The random forest classifier was tested with as many as 500 trees and as few as 150 trees, and the number of variables available per split was also adjusted from between 3 up to 8.  Overall adjusting these characteristics didn’t affect test </w:t>
-      </w:r>
-      <w:r>
-        <w:lastRenderedPageBreak/>
-        <w:t>error rates significantly.  Shown below are confusion matrices produced by the random forest algorithm in a typical k-folds cross validation.</w:t>
+        <w:t>The Random Forest classifier was produced using the r package called ‘randomForest’.  The results of random forest classification were much better than the simple decision tree, which is expected.  Typical test error rates for random forest models were less than 0.01, which is the second best result we achieved - the best being logistic regression on Bayesian probabilities.  The random forest classifier was tested with as many as 500 trees and as few as 150 trees, and the number of variables available per split was also adjusted from between 3 up to 8.  Overall adjusting these characteristics didn’t affect test error rates significantly.  Shown below are confusion matrices produced by the random forest algorithm in a typical k-folds cross validation.</w:t>
       </w:r>
     </w:p>
     <w:p>
@@ -6566,8 +6654,8 @@
           <w:lang w:eastAsia="en-US" w:bidi="ar-SA"/>
         </w:rPr>
         <w:drawing>
-          <wp:inline distT="0" distB="0" distL="0" distR="0">
-            <wp:extent cx="4870938" cy="2963007"/>
+          <wp:inline distT="0" distB="0" distL="0" distR="0" wp14:anchorId="62394576" wp14:editId="4FF4DF36">
+            <wp:extent cx="4758250" cy="3612554"/>
             <wp:effectExtent l="0" t="0" r="0" b="0"/>
             <wp:docPr id="2" name="Picture" descr="A description..."/>
             <wp:cNvGraphicFramePr>
@@ -6582,28 +6670,28 @@
                       <a:picLocks noChangeAspect="1" noChangeArrowheads="1"/>
                     </pic:cNvPicPr>
                   </pic:nvPicPr>
-                  <pic:blipFill>
-                    <a:blip r:embed="rId6"/>
-                    <a:srcRect t="7773" b="41854"/>
-                    <a:stretch>
-                      <a:fillRect/>
-                    </a:stretch>
+                  <pic:blipFill rotWithShape="1">
+                    <a:blip r:embed="rId9"/>
+                    <a:srcRect t="7773" r="19878" b="41854"/>
+                    <a:stretch/>
                   </pic:blipFill>
                   <pic:spPr bwMode="auto">
                     <a:xfrm>
                       <a:off x="0" y="0"/>
-                      <a:ext cx="4870938" cy="2963007"/>
+                      <a:ext cx="4759707" cy="3613660"/>
                     </a:xfrm>
                     <a:prstGeom prst="rect">
                       <a:avLst/>
                     </a:prstGeom>
                     <a:noFill/>
-                    <a:ln w="9525">
+                    <a:ln>
                       <a:noFill/>
-                      <a:miter lim="800000"/>
-                      <a:headEnd/>
-                      <a:tailEnd/>
                     </a:ln>
+                    <a:extLst>
+                      <a:ext uri="{53640926-AAD7-44d8-BBD7-CCE9431645EC}">
+                        <a14:shadowObscured xmlns:a14="http://schemas.microsoft.com/office/drawing/2010/main"/>
+                      </a:ext>
+                    </a:extLst>
                   </pic:spPr>
                 </pic:pic>
               </a:graphicData>
@@ -6669,35 +6757,80 @@
         <w:rPr>
           <w:bCs/>
         </w:rPr>
-        <w:t xml:space="preserve">K-Folds Cross Validation was used for all model types, though the specific implementation differs between the tree based approaches and the Bayesian approaches.  For the Bayesian approaches cross validation was computed precisely according to the method description; the data is dived into k equal size subsets, and for k iterations one section of the data is held out as testing data, and the remaining data is used to build a model which is subsequently tested on the test data.  The results for each iteration are reported individually and an average across iterations is reported.  For the decision tree </w:t>
+        <w:t>K-Folds Cross Validation was used for all model types, though the specific implementation differs between the tree based approaches and the Bayesian approaches.  For the Bayesian approaches cross validation was computed precisely according to the method description; the data is dived into k equal size subsets, and for k iterations one section of the data is held out as testing data, and the remaining data is used to build a model which is subsequently tested on</w:t>
       </w:r>
       <w:r>
         <w:rPr>
           <w:bCs/>
         </w:rPr>
-        <w:lastRenderedPageBreak/>
-        <w:t>methods cross validation was implemented slightly differently; in this approach a tree-model was generated for each of the folds individually, and each of these models was tested on the test data.  The results of each model were averaged to determine the test error for each fold.</w:t>
-      </w:r>
-    </w:p>
-    <w:p>
-      <w:pPr>
-        <w:pStyle w:val="Default"/>
-        <w:spacing w:after="0" w:line="240" w:lineRule="auto"/>
-      </w:pPr>
-    </w:p>
-    <w:p>
-      <w:pPr>
-        <w:pStyle w:val="Default"/>
-        <w:spacing w:after="0" w:line="240" w:lineRule="auto"/>
-      </w:pPr>
-    </w:p>
-    <w:p>
-      <w:pPr>
-        <w:pStyle w:val="Default"/>
-        <w:spacing w:after="0" w:line="240" w:lineRule="auto"/>
-      </w:pPr>
+        <w:t xml:space="preserve"> the test data.  The results of all iterations </w:t>
+      </w:r>
+      <w:r>
+        <w:rPr>
+          <w:bCs/>
+        </w:rPr>
+        <w:t>are reported individually and an average across iterations is reported.  For the decision tree methods cross validation was impl</w:t>
+      </w:r>
+      <w:r>
+        <w:rPr>
+          <w:bCs/>
+        </w:rPr>
+        <w:t>emented slightly differently; in</w:t>
+      </w:r>
+      <w:r>
+        <w:rPr>
+          <w:bCs/>
+        </w:rPr>
+        <w:t xml:space="preserve"> this approach</w:t>
+      </w:r>
+      <w:r>
+        <w:rPr>
+          <w:bCs/>
+        </w:rPr>
+        <w:t xml:space="preserve"> a </w:t>
+      </w:r>
+      <w:r>
+        <w:rPr>
+          <w:bCs/>
+        </w:rPr>
+        <w:t xml:space="preserve">model was generated for each of the </w:t>
+      </w:r>
+      <w:r>
+        <w:rPr>
+          <w:bCs/>
+        </w:rPr>
+        <w:t xml:space="preserve">training </w:t>
+      </w:r>
+      <w:r>
+        <w:rPr>
+          <w:bCs/>
+        </w:rPr>
+        <w:t>folds individually, and each of these models was tested on the test data.  The results of each model were averaged to determ</w:t>
+      </w:r>
+      <w:r>
+        <w:rPr>
+          <w:bCs/>
+        </w:rPr>
+        <w:t xml:space="preserve">ine the overall test error for the iteration. </w:t>
+      </w:r>
+    </w:p>
+    <w:p>
+      <w:pPr>
+        <w:pStyle w:val="Default"/>
+        <w:spacing w:after="0" w:line="240" w:lineRule="auto"/>
+      </w:pPr>
+    </w:p>
+    <w:p>
+      <w:pPr>
+        <w:pStyle w:val="Default"/>
+        <w:spacing w:after="0" w:line="240" w:lineRule="auto"/>
+      </w:pPr>
+      <w:bookmarkStart w:id="0" w:name="_GoBack"/>
+      <w:bookmarkEnd w:id="0"/>
     </w:p>
     <w:sectPr>
+      <w:headerReference w:type="even" r:id="rId10"/>
+      <w:headerReference w:type="default" r:id="rId11"/>
       <w:pgSz w:w="12240" w:h="15840"/>
       <w:pgMar w:top="1134" w:right="1134" w:bottom="1134" w:left="1134" w:header="720" w:footer="720" w:gutter="0"/>
       <w:cols w:space="720"/>
@@ -6708,8 +6841,147 @@
 </w:document>
 </file>
 
+<file path=word/endnotes.xml><?xml version="1.0" encoding="utf-8"?>
+<w:endnotes xmlns:wpc="http://schemas.microsoft.com/office/word/2010/wordprocessingCanvas" xmlns:mo="http://schemas.microsoft.com/office/mac/office/2008/main" xmlns:mc="http://schemas.openxmlformats.org/markup-compatibility/2006" xmlns:mv="urn:schemas-microsoft-com:mac:vml" xmlns:o="urn:schemas-microsoft-com:office:office" xmlns:r="http://schemas.openxmlformats.org/officeDocument/2006/relationships" xmlns:m="http://schemas.openxmlformats.org/officeDocument/2006/math" xmlns:v="urn:schemas-microsoft-com:vml" xmlns:wp14="http://schemas.microsoft.com/office/word/2010/wordprocessingDrawing" xmlns:wp="http://schemas.openxmlformats.org/drawingml/2006/wordprocessingDrawing" xmlns:w10="urn:schemas-microsoft-com:office:word" xmlns:w="http://schemas.openxmlformats.org/wordprocessingml/2006/main" xmlns:w14="http://schemas.microsoft.com/office/word/2010/wordml" xmlns:wpg="http://schemas.microsoft.com/office/word/2010/wordprocessingGroup" xmlns:wpi="http://schemas.microsoft.com/office/word/2010/wordprocessingInk" xmlns:wne="http://schemas.microsoft.com/office/word/2006/wordml" xmlns:wps="http://schemas.microsoft.com/office/word/2010/wordprocessingShape" mc:Ignorable="w14 wp14">
+  <w:endnote w:type="separator" w:id="-1">
+    <w:p>
+      <w:pPr>
+        <w:spacing w:after="0" w:line="240" w:lineRule="auto"/>
+      </w:pPr>
+      <w:r>
+        <w:separator/>
+      </w:r>
+    </w:p>
+  </w:endnote>
+  <w:endnote w:type="continuationSeparator" w:id="0">
+    <w:p>
+      <w:pPr>
+        <w:spacing w:after="0" w:line="240" w:lineRule="auto"/>
+      </w:pPr>
+      <w:r>
+        <w:continuationSeparator/>
+      </w:r>
+    </w:p>
+  </w:endnote>
+</w:endnotes>
+</file>
+
+<file path=word/footnotes.xml><?xml version="1.0" encoding="utf-8"?>
+<w:footnotes xmlns:wpc="http://schemas.microsoft.com/office/word/2010/wordprocessingCanvas" xmlns:mo="http://schemas.microsoft.com/office/mac/office/2008/main" xmlns:mc="http://schemas.openxmlformats.org/markup-compatibility/2006" xmlns:mv="urn:schemas-microsoft-com:mac:vml" xmlns:o="urn:schemas-microsoft-com:office:office" xmlns:r="http://schemas.openxmlformats.org/officeDocument/2006/relationships" xmlns:m="http://schemas.openxmlformats.org/officeDocument/2006/math" xmlns:v="urn:schemas-microsoft-com:vml" xmlns:wp14="http://schemas.microsoft.com/office/word/2010/wordprocessingDrawing" xmlns:wp="http://schemas.openxmlformats.org/drawingml/2006/wordprocessingDrawing" xmlns:w10="urn:schemas-microsoft-com:office:word" xmlns:w="http://schemas.openxmlformats.org/wordprocessingml/2006/main" xmlns:w14="http://schemas.microsoft.com/office/word/2010/wordml" xmlns:wpg="http://schemas.microsoft.com/office/word/2010/wordprocessingGroup" xmlns:wpi="http://schemas.microsoft.com/office/word/2010/wordprocessingInk" xmlns:wne="http://schemas.microsoft.com/office/word/2006/wordml" xmlns:wps="http://schemas.microsoft.com/office/word/2010/wordprocessingShape" mc:Ignorable="w14 wp14">
+  <w:footnote w:type="separator" w:id="-1">
+    <w:p>
+      <w:pPr>
+        <w:spacing w:after="0" w:line="240" w:lineRule="auto"/>
+      </w:pPr>
+      <w:r>
+        <w:separator/>
+      </w:r>
+    </w:p>
+  </w:footnote>
+  <w:footnote w:type="continuationSeparator" w:id="0">
+    <w:p>
+      <w:pPr>
+        <w:spacing w:after="0" w:line="240" w:lineRule="auto"/>
+      </w:pPr>
+      <w:r>
+        <w:continuationSeparator/>
+      </w:r>
+    </w:p>
+  </w:footnote>
+</w:footnotes>
+</file>
+
+<file path=word/header1.xml><?xml version="1.0" encoding="utf-8"?>
+<w:hdr xmlns:wpc="http://schemas.microsoft.com/office/word/2010/wordprocessingCanvas" xmlns:mo="http://schemas.microsoft.com/office/mac/office/2008/main" xmlns:mc="http://schemas.openxmlformats.org/markup-compatibility/2006" xmlns:mv="urn:schemas-microsoft-com:mac:vml" xmlns:o="urn:schemas-microsoft-com:office:office" xmlns:r="http://schemas.openxmlformats.org/officeDocument/2006/relationships" xmlns:m="http://schemas.openxmlformats.org/officeDocument/2006/math" xmlns:v="urn:schemas-microsoft-com:vml" xmlns:wp14="http://schemas.microsoft.com/office/word/2010/wordprocessingDrawing" xmlns:wp="http://schemas.openxmlformats.org/drawingml/2006/wordprocessingDrawing" xmlns:w10="urn:schemas-microsoft-com:office:word" xmlns:w="http://schemas.openxmlformats.org/wordprocessingml/2006/main" xmlns:w14="http://schemas.microsoft.com/office/word/2010/wordml" xmlns:wpg="http://schemas.microsoft.com/office/word/2010/wordprocessingGroup" xmlns:wpi="http://schemas.microsoft.com/office/word/2010/wordprocessingInk" xmlns:wne="http://schemas.microsoft.com/office/word/2006/wordml" xmlns:wps="http://schemas.microsoft.com/office/word/2010/wordprocessingShape" mc:Ignorable="w14 wp14">
+  <w:p>
+    <w:pPr>
+      <w:pStyle w:val="Header"/>
+      <w:framePr w:wrap="around" w:vAnchor="text" w:hAnchor="margin" w:xAlign="right" w:y="1"/>
+      <w:rPr>
+        <w:rStyle w:val="PageNumber"/>
+      </w:rPr>
+    </w:pPr>
+    <w:r>
+      <w:rPr>
+        <w:rStyle w:val="PageNumber"/>
+      </w:rPr>
+      <w:fldChar w:fldCharType="begin"/>
+    </w:r>
+    <w:r>
+      <w:rPr>
+        <w:rStyle w:val="PageNumber"/>
+      </w:rPr>
+      <w:instrText xml:space="preserve">PAGE  </w:instrText>
+    </w:r>
+    <w:r>
+      <w:rPr>
+        <w:rStyle w:val="PageNumber"/>
+      </w:rPr>
+      <w:fldChar w:fldCharType="end"/>
+    </w:r>
+  </w:p>
+  <w:p>
+    <w:pPr>
+      <w:pStyle w:val="Header"/>
+      <w:ind w:right="360"/>
+    </w:pPr>
+  </w:p>
+</w:hdr>
+</file>
+
+<file path=word/header2.xml><?xml version="1.0" encoding="utf-8"?>
+<w:hdr xmlns:wpc="http://schemas.microsoft.com/office/word/2010/wordprocessingCanvas" xmlns:mo="http://schemas.microsoft.com/office/mac/office/2008/main" xmlns:mc="http://schemas.openxmlformats.org/markup-compatibility/2006" xmlns:mv="urn:schemas-microsoft-com:mac:vml" xmlns:o="urn:schemas-microsoft-com:office:office" xmlns:r="http://schemas.openxmlformats.org/officeDocument/2006/relationships" xmlns:m="http://schemas.openxmlformats.org/officeDocument/2006/math" xmlns:v="urn:schemas-microsoft-com:vml" xmlns:wp14="http://schemas.microsoft.com/office/word/2010/wordprocessingDrawing" xmlns:wp="http://schemas.openxmlformats.org/drawingml/2006/wordprocessingDrawing" xmlns:w10="urn:schemas-microsoft-com:office:word" xmlns:w="http://schemas.openxmlformats.org/wordprocessingml/2006/main" xmlns:w14="http://schemas.microsoft.com/office/word/2010/wordml" xmlns:wpg="http://schemas.microsoft.com/office/word/2010/wordprocessingGroup" xmlns:wpi="http://schemas.microsoft.com/office/word/2010/wordprocessingInk" xmlns:wne="http://schemas.microsoft.com/office/word/2006/wordml" xmlns:wps="http://schemas.microsoft.com/office/word/2010/wordprocessingShape" mc:Ignorable="w14 wp14">
+  <w:p>
+    <w:pPr>
+      <w:pStyle w:val="Header"/>
+      <w:framePr w:wrap="around" w:vAnchor="text" w:hAnchor="margin" w:xAlign="right" w:y="1"/>
+      <w:rPr>
+        <w:rStyle w:val="PageNumber"/>
+      </w:rPr>
+    </w:pPr>
+    <w:r>
+      <w:rPr>
+        <w:rStyle w:val="PageNumber"/>
+      </w:rPr>
+      <w:fldChar w:fldCharType="begin"/>
+    </w:r>
+    <w:r>
+      <w:rPr>
+        <w:rStyle w:val="PageNumber"/>
+      </w:rPr>
+      <w:instrText xml:space="preserve">PAGE  </w:instrText>
+    </w:r>
+    <w:r>
+      <w:rPr>
+        <w:rStyle w:val="PageNumber"/>
+      </w:rPr>
+      <w:fldChar w:fldCharType="separate"/>
+    </w:r>
+    <w:r>
+      <w:rPr>
+        <w:rStyle w:val="PageNumber"/>
+        <w:noProof/>
+      </w:rPr>
+      <w:t>6</w:t>
+    </w:r>
+    <w:r>
+      <w:rPr>
+        <w:rStyle w:val="PageNumber"/>
+      </w:rPr>
+      <w:fldChar w:fldCharType="end"/>
+    </w:r>
+  </w:p>
+  <w:p>
+    <w:pPr>
+      <w:pStyle w:val="Header"/>
+      <w:ind w:right="360"/>
+    </w:pPr>
+  </w:p>
+</w:hdr>
+</file>
+
 <file path=word/styles.xml><?xml version="1.0" encoding="utf-8"?>
-<w:styles xmlns:r="http://schemas.openxmlformats.org/officeDocument/2006/relationships" xmlns:w="http://schemas.openxmlformats.org/wordprocessingml/2006/main">
+<w:styles xmlns:mc="http://schemas.openxmlformats.org/markup-compatibility/2006" xmlns:r="http://schemas.openxmlformats.org/officeDocument/2006/relationships" xmlns:w="http://schemas.openxmlformats.org/wordprocessingml/2006/main" xmlns:w14="http://schemas.microsoft.com/office/word/2010/wordml" mc:Ignorable="w14">
   <w:docDefaults>
     <w:rPrDefault>
       <w:rPr>
@@ -6725,7 +6997,7 @@
       </w:pPr>
     </w:pPrDefault>
   </w:docDefaults>
-  <w:latentStyles w:defLockedState="0" w:defUIPriority="99" w:defSemiHidden="1" w:defUnhideWhenUsed="1" w:defQFormat="0" w:count="267">
+  <w:latentStyles w:defLockedState="0" w:defUIPriority="99" w:defSemiHidden="1" w:defUnhideWhenUsed="1" w:defQFormat="0" w:count="276">
     <w:lsdException w:name="Normal" w:semiHidden="0" w:uiPriority="0" w:unhideWhenUsed="0" w:qFormat="1"/>
     <w:lsdException w:name="heading 1" w:semiHidden="0" w:uiPriority="9" w:unhideWhenUsed="0" w:qFormat="1"/>
     <w:lsdException w:name="heading 2" w:uiPriority="9" w:qFormat="1"/>
@@ -6879,7 +7151,6 @@
     <w:uiPriority w:val="99"/>
     <w:semiHidden/>
     <w:unhideWhenUsed/>
-    <w:qFormat/>
     <w:tblPr>
       <w:tblInd w:w="0" w:type="dxa"/>
       <w:tblCellMar>
@@ -6988,6 +7259,274 @@
       <w:b/>
       <w:bCs/>
     </w:rPr>
+  </w:style>
+  <w:style w:type="paragraph" w:styleId="BalloonText">
+    <w:name w:val="Balloon Text"/>
+    <w:basedOn w:val="Normal"/>
+    <w:link w:val="BalloonTextChar"/>
+    <w:uiPriority w:val="99"/>
+    <w:semiHidden/>
+    <w:unhideWhenUsed/>
+    <w:rsid w:val="001C674F"/>
+    <w:pPr>
+      <w:spacing w:after="0" w:line="240" w:lineRule="auto"/>
+    </w:pPr>
+    <w:rPr>
+      <w:rFonts w:ascii="Lucida Grande" w:hAnsi="Lucida Grande"/>
+      <w:sz w:val="18"/>
+      <w:szCs w:val="18"/>
+    </w:rPr>
+  </w:style>
+  <w:style w:type="character" w:customStyle="1" w:styleId="BalloonTextChar">
+    <w:name w:val="Balloon Text Char"/>
+    <w:basedOn w:val="DefaultParagraphFont"/>
+    <w:link w:val="BalloonText"/>
+    <w:uiPriority w:val="99"/>
+    <w:semiHidden/>
+    <w:rsid w:val="001C674F"/>
+    <w:rPr>
+      <w:rFonts w:ascii="Lucida Grande" w:hAnsi="Lucida Grande"/>
+      <w:sz w:val="18"/>
+      <w:szCs w:val="18"/>
+    </w:rPr>
+  </w:style>
+  <w:style w:type="paragraph" w:styleId="Header">
+    <w:name w:val="header"/>
+    <w:basedOn w:val="Normal"/>
+    <w:link w:val="HeaderChar"/>
+    <w:uiPriority w:val="99"/>
+    <w:unhideWhenUsed/>
+    <w:rsid w:val="000B5867"/>
+    <w:pPr>
+      <w:tabs>
+        <w:tab w:val="center" w:pos="4320"/>
+        <w:tab w:val="right" w:pos="8640"/>
+      </w:tabs>
+      <w:spacing w:after="0" w:line="240" w:lineRule="auto"/>
+    </w:pPr>
+  </w:style>
+  <w:style w:type="character" w:customStyle="1" w:styleId="HeaderChar">
+    <w:name w:val="Header Char"/>
+    <w:basedOn w:val="DefaultParagraphFont"/>
+    <w:link w:val="Header"/>
+    <w:uiPriority w:val="99"/>
+    <w:rsid w:val="000B5867"/>
+  </w:style>
+  <w:style w:type="paragraph" w:styleId="Footer">
+    <w:name w:val="footer"/>
+    <w:basedOn w:val="Normal"/>
+    <w:link w:val="FooterChar"/>
+    <w:uiPriority w:val="99"/>
+    <w:unhideWhenUsed/>
+    <w:rsid w:val="000B5867"/>
+    <w:pPr>
+      <w:tabs>
+        <w:tab w:val="center" w:pos="4320"/>
+        <w:tab w:val="right" w:pos="8640"/>
+      </w:tabs>
+      <w:spacing w:after="0" w:line="240" w:lineRule="auto"/>
+    </w:pPr>
+  </w:style>
+  <w:style w:type="character" w:customStyle="1" w:styleId="FooterChar">
+    <w:name w:val="Footer Char"/>
+    <w:basedOn w:val="DefaultParagraphFont"/>
+    <w:link w:val="Footer"/>
+    <w:uiPriority w:val="99"/>
+    <w:rsid w:val="000B5867"/>
+  </w:style>
+  <w:style w:type="character" w:styleId="PageNumber">
+    <w:name w:val="page number"/>
+    <w:basedOn w:val="DefaultParagraphFont"/>
+    <w:uiPriority w:val="99"/>
+    <w:semiHidden/>
+    <w:unhideWhenUsed/>
+    <w:rsid w:val="000B5867"/>
+  </w:style>
+</w:styles>
+</file>
+
+<file path=word/stylesWithEffects.xml><?xml version="1.0" encoding="utf-8"?>
+<w:styles xmlns:wpc="http://schemas.microsoft.com/office/word/2010/wordprocessingCanvas" xmlns:mo="http://schemas.microsoft.com/office/mac/office/2008/main" xmlns:mc="http://schemas.openxmlformats.org/markup-compatibility/2006" xmlns:mv="urn:schemas-microsoft-com:mac:vml" xmlns:o="urn:schemas-microsoft-com:office:office" xmlns:r="http://schemas.openxmlformats.org/officeDocument/2006/relationships" xmlns:m="http://schemas.openxmlformats.org/officeDocument/2006/math" xmlns:v="urn:schemas-microsoft-com:vml" xmlns:wp14="http://schemas.microsoft.com/office/word/2010/wordprocessingDrawing" xmlns:wp="http://schemas.openxmlformats.org/drawingml/2006/wordprocessingDrawing" xmlns:w10="urn:schemas-microsoft-com:office:word" xmlns:w="http://schemas.openxmlformats.org/wordprocessingml/2006/main" xmlns:w14="http://schemas.microsoft.com/office/word/2010/wordml" xmlns:wpg="http://schemas.microsoft.com/office/word/2010/wordprocessingGroup" xmlns:wpi="http://schemas.microsoft.com/office/word/2010/wordprocessingInk" xmlns:wne="http://schemas.microsoft.com/office/word/2006/wordml" xmlns:wps="http://schemas.microsoft.com/office/word/2010/wordprocessingShape" mc:Ignorable="w14 wp14">
+  <w:docDefaults>
+    <w:rPrDefault>
+      <w:rPr>
+        <w:rFonts w:asciiTheme="minorHAnsi" w:eastAsiaTheme="minorEastAsia" w:hAnsiTheme="minorHAnsi" w:cstheme="minorBidi"/>
+        <w:sz w:val="24"/>
+        <w:szCs w:val="24"/>
+        <w:lang w:val="en-US" w:eastAsia="ja-JP" w:bidi="ar-SA"/>
+      </w:rPr>
+    </w:rPrDefault>
+    <w:pPrDefault/>
+  </w:docDefaults>
+  <w:latentStyles w:defLockedState="0" w:defUIPriority="99" w:defSemiHidden="1" w:defUnhideWhenUsed="1" w:defQFormat="0" w:count="276">
+    <w:lsdException w:name="Normal" w:semiHidden="0" w:uiPriority="0" w:unhideWhenUsed="0" w:qFormat="1"/>
+    <w:lsdException w:name="heading 1" w:semiHidden="0" w:uiPriority="9" w:unhideWhenUsed="0" w:qFormat="1"/>
+    <w:lsdException w:name="heading 2" w:uiPriority="9" w:qFormat="1"/>
+    <w:lsdException w:name="heading 3" w:uiPriority="9" w:qFormat="1"/>
+    <w:lsdException w:name="heading 4" w:uiPriority="9" w:qFormat="1"/>
+    <w:lsdException w:name="heading 5" w:uiPriority="9" w:qFormat="1"/>
+    <w:lsdException w:name="heading 6" w:uiPriority="9" w:qFormat="1"/>
+    <w:lsdException w:name="heading 7" w:uiPriority="9" w:qFormat="1"/>
+    <w:lsdException w:name="heading 8" w:uiPriority="9" w:qFormat="1"/>
+    <w:lsdException w:name="heading 9" w:uiPriority="9" w:qFormat="1"/>
+    <w:lsdException w:name="toc 1" w:uiPriority="39"/>
+    <w:lsdException w:name="toc 2" w:uiPriority="39"/>
+    <w:lsdException w:name="toc 3" w:uiPriority="39"/>
+    <w:lsdException w:name="toc 4" w:uiPriority="39"/>
+    <w:lsdException w:name="toc 5" w:uiPriority="39"/>
+    <w:lsdException w:name="toc 6" w:uiPriority="39"/>
+    <w:lsdException w:name="toc 7" w:uiPriority="39"/>
+    <w:lsdException w:name="toc 8" w:uiPriority="39"/>
+    <w:lsdException w:name="toc 9" w:uiPriority="39"/>
+    <w:lsdException w:name="caption" w:uiPriority="35" w:qFormat="1"/>
+    <w:lsdException w:name="Title" w:semiHidden="0" w:uiPriority="10" w:unhideWhenUsed="0" w:qFormat="1"/>
+    <w:lsdException w:name="Default Paragraph Font" w:uiPriority="1"/>
+    <w:lsdException w:name="Subtitle" w:semiHidden="0" w:uiPriority="11" w:unhideWhenUsed="0" w:qFormat="1"/>
+    <w:lsdException w:name="Strong" w:semiHidden="0" w:uiPriority="22" w:unhideWhenUsed="0" w:qFormat="1"/>
+    <w:lsdException w:name="Emphasis" w:semiHidden="0" w:uiPriority="20" w:unhideWhenUsed="0" w:qFormat="1"/>
+    <w:lsdException w:name="Table Grid" w:semiHidden="0" w:uiPriority="59" w:unhideWhenUsed="0"/>
+    <w:lsdException w:name="Placeholder Text" w:unhideWhenUsed="0"/>
+    <w:lsdException w:name="No Spacing" w:semiHidden="0" w:uiPriority="1" w:unhideWhenUsed="0" w:qFormat="1"/>
+    <w:lsdException w:name="Light Shading" w:semiHidden="0" w:uiPriority="60" w:unhideWhenUsed="0"/>
+    <w:lsdException w:name="Light List" w:semiHidden="0" w:uiPriority="61" w:unhideWhenUsed="0"/>
+    <w:lsdException w:name="Light Grid" w:semiHidden="0" w:uiPriority="62" w:unhideWhenUsed="0"/>
+    <w:lsdException w:name="Medium Shading 1" w:semiHidden="0" w:uiPriority="63" w:unhideWhenUsed="0"/>
+    <w:lsdException w:name="Medium Shading 2" w:semiHidden="0" w:uiPriority="64" w:unhideWhenUsed="0"/>
+    <w:lsdException w:name="Medium List 1" w:semiHidden="0" w:uiPriority="65" w:unhideWhenUsed="0"/>
+    <w:lsdException w:name="Medium List 2" w:semiHidden="0" w:uiPriority="66" w:unhideWhenUsed="0"/>
+    <w:lsdException w:name="Medium Grid 1" w:semiHidden="0" w:uiPriority="67" w:unhideWhenUsed="0"/>
+    <w:lsdException w:name="Medium Grid 2" w:semiHidden="0" w:uiPriority="68" w:unhideWhenUsed="0"/>
+    <w:lsdException w:name="Medium Grid 3" w:semiHidden="0" w:uiPriority="69" w:unhideWhenUsed="0"/>
+    <w:lsdException w:name="Dark List" w:semiHidden="0" w:uiPriority="70" w:unhideWhenUsed="0"/>
+    <w:lsdException w:name="Colorful Shading" w:semiHidden="0" w:uiPriority="71" w:unhideWhenUsed="0"/>
+    <w:lsdException w:name="Colorful List" w:semiHidden="0" w:uiPriority="72" w:unhideWhenUsed="0"/>
+    <w:lsdException w:name="Colorful Grid" w:semiHidden="0" w:uiPriority="73" w:unhideWhenUsed="0"/>
+    <w:lsdException w:name="Light Shading Accent 1" w:semiHidden="0" w:uiPriority="60" w:unhideWhenUsed="0"/>
+    <w:lsdException w:name="Light List Accent 1" w:semiHidden="0" w:uiPriority="61" w:unhideWhenUsed="0"/>
+    <w:lsdException w:name="Light Grid Accent 1" w:semiHidden="0" w:uiPriority="62" w:unhideWhenUsed="0"/>
+    <w:lsdException w:name="Medium Shading 1 Accent 1" w:semiHidden="0" w:uiPriority="63" w:unhideWhenUsed="0"/>
+    <w:lsdException w:name="Medium Shading 2 Accent 1" w:semiHidden="0" w:uiPriority="64" w:unhideWhenUsed="0"/>
+    <w:lsdException w:name="Medium List 1 Accent 1" w:semiHidden="0" w:uiPriority="65" w:unhideWhenUsed="0"/>
+    <w:lsdException w:name="Revision" w:unhideWhenUsed="0"/>
+    <w:lsdException w:name="List Paragraph" w:semiHidden="0" w:uiPriority="34" w:unhideWhenUsed="0" w:qFormat="1"/>
+    <w:lsdException w:name="Quote" w:semiHidden="0" w:uiPriority="29" w:unhideWhenUsed="0" w:qFormat="1"/>
+    <w:lsdException w:name="Intense Quote" w:semiHidden="0" w:uiPriority="30" w:unhideWhenUsed="0" w:qFormat="1"/>
+    <w:lsdException w:name="Medium List 2 Accent 1" w:semiHidden="0" w:uiPriority="66" w:unhideWhenUsed="0"/>
+    <w:lsdException w:name="Medium Grid 1 Accent 1" w:semiHidden="0" w:uiPriority="67" w:unhideWhenUsed="0"/>
+    <w:lsdException w:name="Medium Grid 2 Accent 1" w:semiHidden="0" w:uiPriority="68" w:unhideWhenUsed="0"/>
+    <w:lsdException w:name="Medium Grid 3 Accent 1" w:semiHidden="0" w:uiPriority="69" w:unhideWhenUsed="0"/>
+    <w:lsdException w:name="Dark List Accent 1" w:semiHidden="0" w:uiPriority="70" w:unhideWhenUsed="0"/>
+    <w:lsdException w:name="Colorful Shading Accent 1" w:semiHidden="0" w:uiPriority="71" w:unhideWhenUsed="0"/>
+    <w:lsdException w:name="Colorful List Accent 1" w:semiHidden="0" w:uiPriority="72" w:unhideWhenUsed="0"/>
+    <w:lsdException w:name="Colorful Grid Accent 1" w:semiHidden="0" w:uiPriority="73" w:unhideWhenUsed="0"/>
+    <w:lsdException w:name="Light Shading Accent 2" w:semiHidden="0" w:uiPriority="60" w:unhideWhenUsed="0"/>
+    <w:lsdException w:name="Light List Accent 2" w:semiHidden="0" w:uiPriority="61" w:unhideWhenUsed="0"/>
+    <w:lsdException w:name="Light Grid Accent 2" w:semiHidden="0" w:uiPriority="62" w:unhideWhenUsed="0"/>
+    <w:lsdException w:name="Medium Shading 1 Accent 2" w:semiHidden="0" w:uiPriority="63" w:unhideWhenUsed="0"/>
+    <w:lsdException w:name="Medium Shading 2 Accent 2" w:semiHidden="0" w:uiPriority="64" w:unhideWhenUsed="0"/>
+    <w:lsdException w:name="Medium List 1 Accent 2" w:semiHidden="0" w:uiPriority="65" w:unhideWhenUsed="0"/>
+    <w:lsdException w:name="Medium List 2 Accent 2" w:semiHidden="0" w:uiPriority="66" w:unhideWhenUsed="0"/>
+    <w:lsdException w:name="Medium Grid 1 Accent 2" w:semiHidden="0" w:uiPriority="67" w:unhideWhenUsed="0"/>
+    <w:lsdException w:name="Medium Grid 2 Accent 2" w:semiHidden="0" w:uiPriority="68" w:unhideWhenUsed="0"/>
+    <w:lsdException w:name="Medium Grid 3 Accent 2" w:semiHidden="0" w:uiPriority="69" w:unhideWhenUsed="0"/>
+    <w:lsdException w:name="Dark List Accent 2" w:semiHidden="0" w:uiPriority="70" w:unhideWhenUsed="0"/>
+    <w:lsdException w:name="Colorful Shading Accent 2" w:semiHidden="0" w:uiPriority="71" w:unhideWhenUsed="0"/>
+    <w:lsdException w:name="Colorful List Accent 2" w:semiHidden="0" w:uiPriority="72" w:unhideWhenUsed="0"/>
+    <w:lsdException w:name="Colorful Grid Accent 2" w:semiHidden="0" w:uiPriority="73" w:unhideWhenUsed="0"/>
+    <w:lsdException w:name="Light Shading Accent 3" w:semiHidden="0" w:uiPriority="60" w:unhideWhenUsed="0"/>
+    <w:lsdException w:name="Light List Accent 3" w:semiHidden="0" w:uiPriority="61" w:unhideWhenUsed="0"/>
+    <w:lsdException w:name="Light Grid Accent 3" w:semiHidden="0" w:uiPriority="62" w:unhideWhenUsed="0"/>
+    <w:lsdException w:name="Medium Shading 1 Accent 3" w:semiHidden="0" w:uiPriority="63" w:unhideWhenUsed="0"/>
+    <w:lsdException w:name="Medium Shading 2 Accent 3" w:semiHidden="0" w:uiPriority="64" w:unhideWhenUsed="0"/>
+    <w:lsdException w:name="Medium List 1 Accent 3" w:semiHidden="0" w:uiPriority="65" w:unhideWhenUsed="0"/>
+    <w:lsdException w:name="Medium List 2 Accent 3" w:semiHidden="0" w:uiPriority="66" w:unhideWhenUsed="0"/>
+    <w:lsdException w:name="Medium Grid 1 Accent 3" w:semiHidden="0" w:uiPriority="67" w:unhideWhenUsed="0"/>
+    <w:lsdException w:name="Medium Grid 2 Accent 3" w:semiHidden="0" w:uiPriority="68" w:unhideWhenUsed="0"/>
+    <w:lsdException w:name="Medium Grid 3 Accent 3" w:semiHidden="0" w:uiPriority="69" w:unhideWhenUsed="0"/>
+    <w:lsdException w:name="Dark List Accent 3" w:semiHidden="0" w:uiPriority="70" w:unhideWhenUsed="0"/>
+    <w:lsdException w:name="Colorful Shading Accent 3" w:semiHidden="0" w:uiPriority="71" w:unhideWhenUsed="0"/>
+    <w:lsdException w:name="Colorful List Accent 3" w:semiHidden="0" w:uiPriority="72" w:unhideWhenUsed="0"/>
+    <w:lsdException w:name="Colorful Grid Accent 3" w:semiHidden="0" w:uiPriority="73" w:unhideWhenUsed="0"/>
+    <w:lsdException w:name="Light Shading Accent 4" w:semiHidden="0" w:uiPriority="60" w:unhideWhenUsed="0"/>
+    <w:lsdException w:name="Light List Accent 4" w:semiHidden="0" w:uiPriority="61" w:unhideWhenUsed="0"/>
+    <w:lsdException w:name="Light Grid Accent 4" w:semiHidden="0" w:uiPriority="62" w:unhideWhenUsed="0"/>
+    <w:lsdException w:name="Medium Shading 1 Accent 4" w:semiHidden="0" w:uiPriority="63" w:unhideWhenUsed="0"/>
+    <w:lsdException w:name="Medium Shading 2 Accent 4" w:semiHidden="0" w:uiPriority="64" w:unhideWhenUsed="0"/>
+    <w:lsdException w:name="Medium List 1 Accent 4" w:semiHidden="0" w:uiPriority="65" w:unhideWhenUsed="0"/>
+    <w:lsdException w:name="Medium List 2 Accent 4" w:semiHidden="0" w:uiPriority="66" w:unhideWhenUsed="0"/>
+    <w:lsdException w:name="Medium Grid 1 Accent 4" w:semiHidden="0" w:uiPriority="67" w:unhideWhenUsed="0"/>
+    <w:lsdException w:name="Medium Grid 2 Accent 4" w:semiHidden="0" w:uiPriority="68" w:unhideWhenUsed="0"/>
+    <w:lsdException w:name="Medium Grid 3 Accent 4" w:semiHidden="0" w:uiPriority="69" w:unhideWhenUsed="0"/>
+    <w:lsdException w:name="Dark List Accent 4" w:semiHidden="0" w:uiPriority="70" w:unhideWhenUsed="0"/>
+    <w:lsdException w:name="Colorful Shading Accent 4" w:semiHidden="0" w:uiPriority="71" w:unhideWhenUsed="0"/>
+    <w:lsdException w:name="Colorful List Accent 4" w:semiHidden="0" w:uiPriority="72" w:unhideWhenUsed="0"/>
+    <w:lsdException w:name="Colorful Grid Accent 4" w:semiHidden="0" w:uiPriority="73" w:unhideWhenUsed="0"/>
+    <w:lsdException w:name="Light Shading Accent 5" w:semiHidden="0" w:uiPriority="60" w:unhideWhenUsed="0"/>
+    <w:lsdException w:name="Light List Accent 5" w:semiHidden="0" w:uiPriority="61" w:unhideWhenUsed="0"/>
+    <w:lsdException w:name="Light Grid Accent 5" w:semiHidden="0" w:uiPriority="62" w:unhideWhenUsed="0"/>
+    <w:lsdException w:name="Medium Shading 1 Accent 5" w:semiHidden="0" w:uiPriority="63" w:unhideWhenUsed="0"/>
+    <w:lsdException w:name="Medium Shading 2 Accent 5" w:semiHidden="0" w:uiPriority="64" w:unhideWhenUsed="0"/>
+    <w:lsdException w:name="Medium List 1 Accent 5" w:semiHidden="0" w:uiPriority="65" w:unhideWhenUsed="0"/>
+    <w:lsdException w:name="Medium List 2 Accent 5" w:semiHidden="0" w:uiPriority="66" w:unhideWhenUsed="0"/>
+    <w:lsdException w:name="Medium Grid 1 Accent 5" w:semiHidden="0" w:uiPriority="67" w:unhideWhenUsed="0"/>
+    <w:lsdException w:name="Medium Grid 2 Accent 5" w:semiHidden="0" w:uiPriority="68" w:unhideWhenUsed="0"/>
+    <w:lsdException w:name="Medium Grid 3 Accent 5" w:semiHidden="0" w:uiPriority="69" w:unhideWhenUsed="0"/>
+    <w:lsdException w:name="Dark List Accent 5" w:semiHidden="0" w:uiPriority="70" w:unhideWhenUsed="0"/>
+    <w:lsdException w:name="Colorful Shading Accent 5" w:semiHidden="0" w:uiPriority="71" w:unhideWhenUsed="0"/>
+    <w:lsdException w:name="Colorful List Accent 5" w:semiHidden="0" w:uiPriority="72" w:unhideWhenUsed="0"/>
+    <w:lsdException w:name="Colorful Grid Accent 5" w:semiHidden="0" w:uiPriority="73" w:unhideWhenUsed="0"/>
+    <w:lsdException w:name="Light Shading Accent 6" w:semiHidden="0" w:uiPriority="60" w:unhideWhenUsed="0"/>
+    <w:lsdException w:name="Light List Accent 6" w:semiHidden="0" w:uiPriority="61" w:unhideWhenUsed="0"/>
+    <w:lsdException w:name="Light Grid Accent 6" w:semiHidden="0" w:uiPriority="62" w:unhideWhenUsed="0"/>
+    <w:lsdException w:name="Medium Shading 1 Accent 6" w:semiHidden="0" w:uiPriority="63" w:unhideWhenUsed="0"/>
+    <w:lsdException w:name="Medium Shading 2 Accent 6" w:semiHidden="0" w:uiPriority="64" w:unhideWhenUsed="0"/>
+    <w:lsdException w:name="Medium List 1 Accent 6" w:semiHidden="0" w:uiPriority="65" w:unhideWhenUsed="0"/>
+    <w:lsdException w:name="Medium List 2 Accent 6" w:semiHidden="0" w:uiPriority="66" w:unhideWhenUsed="0"/>
+    <w:lsdException w:name="Medium Grid 1 Accent 6" w:semiHidden="0" w:uiPriority="67" w:unhideWhenUsed="0"/>
+    <w:lsdException w:name="Medium Grid 2 Accent 6" w:semiHidden="0" w:uiPriority="68" w:unhideWhenUsed="0"/>
+    <w:lsdException w:name="Medium Grid 3 Accent 6" w:semiHidden="0" w:uiPriority="69" w:unhideWhenUsed="0"/>
+    <w:lsdException w:name="Dark List Accent 6" w:semiHidden="0" w:uiPriority="70" w:unhideWhenUsed="0"/>
+    <w:lsdException w:name="Colorful Shading Accent 6" w:semiHidden="0" w:uiPriority="71" w:unhideWhenUsed="0"/>
+    <w:lsdException w:name="Colorful List Accent 6" w:semiHidden="0" w:uiPriority="72" w:unhideWhenUsed="0"/>
+    <w:lsdException w:name="Colorful Grid Accent 6" w:semiHidden="0" w:uiPriority="73" w:unhideWhenUsed="0"/>
+    <w:lsdException w:name="Subtle Emphasis" w:semiHidden="0" w:uiPriority="19" w:unhideWhenUsed="0" w:qFormat="1"/>
+    <w:lsdException w:name="Intense Emphasis" w:semiHidden="0" w:uiPriority="21" w:unhideWhenUsed="0" w:qFormat="1"/>
+    <w:lsdException w:name="Subtle Reference" w:semiHidden="0" w:uiPriority="31" w:unhideWhenUsed="0" w:qFormat="1"/>
+    <w:lsdException w:name="Intense Reference" w:semiHidden="0" w:uiPriority="32" w:unhideWhenUsed="0" w:qFormat="1"/>
+    <w:lsdException w:name="Book Title" w:semiHidden="0" w:uiPriority="33" w:unhideWhenUsed="0" w:qFormat="1"/>
+    <w:lsdException w:name="Bibliography" w:uiPriority="37"/>
+    <w:lsdException w:name="TOC Heading" w:uiPriority="39" w:qFormat="1"/>
+  </w:latentStyles>
+  <w:style w:type="paragraph" w:default="1" w:styleId="Normal">
+    <w:name w:val="Normal"/>
+    <w:qFormat/>
+  </w:style>
+  <w:style w:type="character" w:default="1" w:styleId="DefaultParagraphFont">
+    <w:name w:val="Default Paragraph Font"/>
+    <w:uiPriority w:val="1"/>
+    <w:semiHidden/>
+    <w:unhideWhenUsed/>
+  </w:style>
+  <w:style w:type="table" w:default="1" w:styleId="TableNormal">
+    <w:name w:val="Normal Table"/>
+    <w:uiPriority w:val="99"/>
+    <w:semiHidden/>
+    <w:unhideWhenUsed/>
+    <w:tblPr>
+      <w:tblInd w:w="0" w:type="dxa"/>
+      <w:tblCellMar>
+        <w:top w:w="0" w:type="dxa"/>
+        <w:left w:w="108" w:type="dxa"/>
+        <w:bottom w:w="0" w:type="dxa"/>
+        <w:right w:w="108" w:type="dxa"/>
+      </w:tblCellMar>
+    </w:tblPr>
+  </w:style>
+  <w:style w:type="numbering" w:default="1" w:styleId="NoList">
+    <w:name w:val="No List"/>
+    <w:uiPriority w:val="99"/>
+    <w:semiHidden/>
+    <w:unhideWhenUsed/>
   </w:style>
 </w:styles>
 </file>

</xml_diff>